<commit_message>
Revised Decision Tree metrics
</commit_message>
<xml_diff>
--- a/README.docx
+++ b/README.docx
@@ -1590,13 +1590,13 @@
     <w:tbl>
       <w:tblPr>
         <w:tblStyle w:val="TableGrid"/>
-        <w:tblW w:w="9648" w:type="dxa"/>
+        <w:tblW w:w="9895" w:type="dxa"/>
         <w:tblLook w:val="04A0" w:firstRow="1" w:lastRow="0" w:firstColumn="1" w:lastColumn="0" w:noHBand="0" w:noVBand="1"/>
       </w:tblPr>
       <w:tblGrid>
         <w:gridCol w:w="2178"/>
         <w:gridCol w:w="3635"/>
-        <w:gridCol w:w="3835"/>
+        <w:gridCol w:w="4082"/>
       </w:tblGrid>
       <w:tr>
         <w:tc>
@@ -1637,7 +1637,7 @@
         </w:tc>
         <w:tc>
           <w:tcPr>
-            <w:tcW w:w="3835" w:type="dxa"/>
+            <w:tcW w:w="4082" w:type="dxa"/>
           </w:tcPr>
           <w:p>
             <w:pPr>
@@ -1697,6 +1697,10 @@
           <w:p>
             <w:pPr>
               <w:pStyle w:val="BodyText"/>
+              <w:numPr>
+                <w:ilvl w:val="0"/>
+                <w:numId w:val="28"/>
+              </w:numPr>
               <w:rPr>
                 <w:sz w:val="20"/>
                 <w:szCs w:val="20"/>
@@ -1707,47 +1711,107 @@
                 <w:sz w:val="20"/>
                 <w:szCs w:val="20"/>
               </w:rPr>
-              <w:t xml:space="preserve">- Accuracy: 98% </w:t>
+              <w:t xml:space="preserve">Accuracy: 98% </w:t>
             </w:r>
+          </w:p>
+          <w:p>
+            <w:pPr>
+              <w:pStyle w:val="BodyText"/>
+              <w:numPr>
+                <w:ilvl w:val="0"/>
+                <w:numId w:val="28"/>
+              </w:numPr>
+              <w:rPr>
+                <w:sz w:val="20"/>
+                <w:szCs w:val="20"/>
+              </w:rPr>
+            </w:pPr>
             <w:r>
               <w:rPr>
                 <w:sz w:val="20"/>
                 <w:szCs w:val="20"/>
               </w:rPr>
-              <w:br/>
-              <w:t xml:space="preserve">- Class 0: Exceptional precision (1.00) and recall (0.99) </w:t>
+              <w:t xml:space="preserve">Class 0: Exceptional precision (1.00) and recall (0.99) </w:t>
             </w:r>
+          </w:p>
+          <w:p>
+            <w:pPr>
+              <w:pStyle w:val="BodyText"/>
+              <w:numPr>
+                <w:ilvl w:val="0"/>
+                <w:numId w:val="28"/>
+              </w:numPr>
+              <w:rPr>
+                <w:sz w:val="20"/>
+                <w:szCs w:val="20"/>
+              </w:rPr>
+            </w:pPr>
             <w:r>
               <w:rPr>
                 <w:sz w:val="20"/>
                 <w:szCs w:val="20"/>
               </w:rPr>
-              <w:br/>
-              <w:t xml:space="preserve">- Class 1: High precision (0.93), good recall (0.94) </w:t>
+              <w:t xml:space="preserve">Class 1: High precision (0.93), good recall (0.94) </w:t>
             </w:r>
+          </w:p>
+          <w:p>
+            <w:pPr>
+              <w:pStyle w:val="BodyText"/>
+              <w:numPr>
+                <w:ilvl w:val="0"/>
+                <w:numId w:val="28"/>
+              </w:numPr>
+              <w:rPr>
+                <w:sz w:val="20"/>
+                <w:szCs w:val="20"/>
+              </w:rPr>
+            </w:pPr>
             <w:r>
               <w:rPr>
                 <w:sz w:val="20"/>
                 <w:szCs w:val="20"/>
               </w:rPr>
-              <w:br/>
-              <w:t xml:space="preserve">- Class 2: Good precision (0.85) and recall (0.90) </w:t>
+              <w:t xml:space="preserve">Class 2: Good precision (0.85) and recall (0.90) </w:t>
             </w:r>
+          </w:p>
+          <w:p>
+            <w:pPr>
+              <w:pStyle w:val="BodyText"/>
+              <w:numPr>
+                <w:ilvl w:val="0"/>
+                <w:numId w:val="28"/>
+              </w:numPr>
+              <w:rPr>
+                <w:sz w:val="20"/>
+                <w:szCs w:val="20"/>
+              </w:rPr>
+            </w:pPr>
             <w:r>
               <w:rPr>
                 <w:sz w:val="20"/>
                 <w:szCs w:val="20"/>
               </w:rPr>
-              <w:br/>
-              <w:t xml:space="preserve">- Class 3: Strong precision (0.94) and recall (0.94) </w:t>
+              <w:t xml:space="preserve">Class 3: Strong precision (0.94) and recall (0.94) </w:t>
             </w:r>
+          </w:p>
+          <w:p>
+            <w:pPr>
+              <w:pStyle w:val="BodyText"/>
+              <w:numPr>
+                <w:ilvl w:val="0"/>
+                <w:numId w:val="28"/>
+              </w:numPr>
+              <w:rPr>
+                <w:sz w:val="20"/>
+                <w:szCs w:val="20"/>
+              </w:rPr>
+            </w:pPr>
             <w:r>
               <w:rPr>
                 <w:sz w:val="20"/>
                 <w:szCs w:val="20"/>
               </w:rPr>
-              <w:br/>
-              <w:t>- PR AUC: 0.88 (macro)</w:t>
+              <w:t>PR AUC: 0.88 (macro)</w:t>
             </w:r>
             <w:r>
               <w:rPr>
@@ -1756,13 +1820,25 @@
               </w:rPr>
               <w:t>, 0.97(weighted)</w:t>
             </w:r>
+          </w:p>
+          <w:p>
+            <w:pPr>
+              <w:pStyle w:val="BodyText"/>
+              <w:numPr>
+                <w:ilvl w:val="0"/>
+                <w:numId w:val="28"/>
+              </w:numPr>
+              <w:rPr>
+                <w:sz w:val="20"/>
+                <w:szCs w:val="20"/>
+              </w:rPr>
+            </w:pPr>
             <w:r>
               <w:rPr>
                 <w:sz w:val="20"/>
                 <w:szCs w:val="20"/>
               </w:rPr>
-              <w:br/>
-              <w:t>- ROC AUC: 0.97 (macro)</w:t>
+              <w:t>ROC AUC: 0.97 (macro)</w:t>
             </w:r>
             <w:r>
               <w:rPr>
@@ -1775,11 +1851,15 @@
         </w:tc>
         <w:tc>
           <w:tcPr>
-            <w:tcW w:w="3835" w:type="dxa"/>
+            <w:tcW w:w="4082" w:type="dxa"/>
           </w:tcPr>
           <w:p>
             <w:pPr>
               <w:pStyle w:val="BodyText"/>
+              <w:numPr>
+                <w:ilvl w:val="0"/>
+                <w:numId w:val="28"/>
+              </w:numPr>
               <w:rPr>
                 <w:sz w:val="20"/>
                 <w:szCs w:val="20"/>
@@ -1790,47 +1870,107 @@
                 <w:sz w:val="20"/>
                 <w:szCs w:val="20"/>
               </w:rPr>
-              <w:t xml:space="preserve">- Accuracy: 99% </w:t>
+              <w:t xml:space="preserve">Accuracy: 99% </w:t>
             </w:r>
+          </w:p>
+          <w:p>
+            <w:pPr>
+              <w:pStyle w:val="BodyText"/>
+              <w:numPr>
+                <w:ilvl w:val="0"/>
+                <w:numId w:val="28"/>
+              </w:numPr>
+              <w:rPr>
+                <w:sz w:val="20"/>
+                <w:szCs w:val="20"/>
+              </w:rPr>
+            </w:pPr>
             <w:r>
               <w:rPr>
                 <w:sz w:val="20"/>
                 <w:szCs w:val="20"/>
               </w:rPr>
-              <w:br/>
-              <w:t xml:space="preserve">- Class 0: Near-perfect precision (1.00) and recall (0.99) </w:t>
+              <w:t xml:space="preserve">Class 0: Near-perfect precision (1.00) and recall (0.99) </w:t>
             </w:r>
+          </w:p>
+          <w:p>
+            <w:pPr>
+              <w:pStyle w:val="BodyText"/>
+              <w:numPr>
+                <w:ilvl w:val="0"/>
+                <w:numId w:val="28"/>
+              </w:numPr>
+              <w:rPr>
+                <w:sz w:val="20"/>
+                <w:szCs w:val="20"/>
+              </w:rPr>
+            </w:pPr>
             <w:r>
               <w:rPr>
                 <w:sz w:val="20"/>
                 <w:szCs w:val="20"/>
               </w:rPr>
-              <w:br/>
-              <w:t xml:space="preserve">- Class 1: Improved precision (0.95), recall (0.95) </w:t>
+              <w:t xml:space="preserve">Class 1: Improved precision (0.95), recall (0.95) </w:t>
             </w:r>
+          </w:p>
+          <w:p>
+            <w:pPr>
+              <w:pStyle w:val="BodyText"/>
+              <w:numPr>
+                <w:ilvl w:val="0"/>
+                <w:numId w:val="28"/>
+              </w:numPr>
+              <w:rPr>
+                <w:sz w:val="20"/>
+                <w:szCs w:val="20"/>
+              </w:rPr>
+            </w:pPr>
             <w:r>
               <w:rPr>
                 <w:sz w:val="20"/>
                 <w:szCs w:val="20"/>
               </w:rPr>
-              <w:br/>
-              <w:t xml:space="preserve">- Class 2: Significant improvement in precision (0.92) and recall (0.91) </w:t>
+              <w:t>Class 2: Significant improvement in precision (0.92) and recall (0.91)</w:t>
             </w:r>
+          </w:p>
+          <w:p>
+            <w:pPr>
+              <w:pStyle w:val="BodyText"/>
+              <w:numPr>
+                <w:ilvl w:val="0"/>
+                <w:numId w:val="28"/>
+              </w:numPr>
+              <w:rPr>
+                <w:sz w:val="20"/>
+                <w:szCs w:val="20"/>
+              </w:rPr>
+            </w:pPr>
             <w:r>
               <w:rPr>
                 <w:sz w:val="20"/>
                 <w:szCs w:val="20"/>
               </w:rPr>
-              <w:br/>
-              <w:t xml:space="preserve">- Class 3: Higher precision (0.95) and recall (0.98) </w:t>
+              <w:t xml:space="preserve">Class 3: Higher precision (0.95) and recall (0.98) </w:t>
             </w:r>
+          </w:p>
+          <w:p>
+            <w:pPr>
+              <w:pStyle w:val="BodyText"/>
+              <w:numPr>
+                <w:ilvl w:val="0"/>
+                <w:numId w:val="28"/>
+              </w:numPr>
+              <w:rPr>
+                <w:sz w:val="20"/>
+                <w:szCs w:val="20"/>
+              </w:rPr>
+            </w:pPr>
             <w:r>
               <w:rPr>
                 <w:sz w:val="20"/>
                 <w:szCs w:val="20"/>
               </w:rPr>
-              <w:br/>
-              <w:t>- PR AUC: 0.94 (macro)</w:t>
+              <w:t>PR AUC: 0.94 (macro)</w:t>
             </w:r>
             <w:r>
               <w:rPr>
@@ -1846,13 +1986,25 @@
               </w:rPr>
               <w:t xml:space="preserve"> </w:t>
             </w:r>
+          </w:p>
+          <w:p>
+            <w:pPr>
+              <w:pStyle w:val="BodyText"/>
+              <w:numPr>
+                <w:ilvl w:val="0"/>
+                <w:numId w:val="28"/>
+              </w:numPr>
+              <w:rPr>
+                <w:sz w:val="20"/>
+                <w:szCs w:val="20"/>
+              </w:rPr>
+            </w:pPr>
             <w:r>
               <w:rPr>
                 <w:sz w:val="20"/>
                 <w:szCs w:val="20"/>
               </w:rPr>
-              <w:br/>
-              <w:t>- ROC AUC: 0.99 (macro)</w:t>
+              <w:t>ROC AUC: 0.99 (macro)</w:t>
             </w:r>
             <w:r>
               <w:rPr>
@@ -1893,6 +2045,10 @@
           <w:p>
             <w:pPr>
               <w:pStyle w:val="BodyText"/>
+              <w:numPr>
+                <w:ilvl w:val="0"/>
+                <w:numId w:val="30"/>
+              </w:numPr>
               <w:rPr>
                 <w:sz w:val="20"/>
                 <w:szCs w:val="20"/>
@@ -1903,25 +2059,16 @@
                 <w:sz w:val="20"/>
                 <w:szCs w:val="20"/>
               </w:rPr>
-              <w:t xml:space="preserve">- Low Bias: Captures patterns well with high performance across classes </w:t>
-            </w:r>
-            <w:r>
-              <w:rPr>
-                <w:sz w:val="20"/>
-                <w:szCs w:val="20"/>
-              </w:rPr>
-              <w:br/>
-              <w:t>- Moderate Variance: Shows signs of overfitting, especially in minority classes (lower precision for class 2)</w:t>
+              <w:t xml:space="preserve">Low Bias: Captures patterns well with high performance across classes </w:t>
             </w:r>
           </w:p>
-        </w:tc>
-        <w:tc>
-          <w:tcPr>
-            <w:tcW w:w="3835" w:type="dxa"/>
-          </w:tcPr>
           <w:p>
             <w:pPr>
               <w:pStyle w:val="BodyText"/>
+              <w:numPr>
+                <w:ilvl w:val="0"/>
+                <w:numId w:val="30"/>
+              </w:numPr>
               <w:rPr>
                 <w:sz w:val="20"/>
                 <w:szCs w:val="20"/>
@@ -1932,15 +2079,52 @@
                 <w:sz w:val="20"/>
                 <w:szCs w:val="20"/>
               </w:rPr>
-              <w:t xml:space="preserve">- Low Bias: Captures complex patterns well across classes </w:t>
+              <w:t>Moderate Variance: Shows signs of overfitting, especially in minority classes (lower precision for class 2)</w:t>
             </w:r>
+          </w:p>
+        </w:tc>
+        <w:tc>
+          <w:tcPr>
+            <w:tcW w:w="4082" w:type="dxa"/>
+          </w:tcPr>
+          <w:p>
+            <w:pPr>
+              <w:pStyle w:val="BodyText"/>
+              <w:numPr>
+                <w:ilvl w:val="0"/>
+                <w:numId w:val="30"/>
+              </w:numPr>
+              <w:rPr>
+                <w:sz w:val="20"/>
+                <w:szCs w:val="20"/>
+              </w:rPr>
+            </w:pPr>
             <w:r>
               <w:rPr>
                 <w:sz w:val="20"/>
                 <w:szCs w:val="20"/>
               </w:rPr>
-              <w:br/>
-              <w:t>- Reduced Variance: Tuning helped balance performance between classes, especially for class 2 and class 3</w:t>
+              <w:t xml:space="preserve">Low Bias: Captures complex patterns well across classes </w:t>
+            </w:r>
+          </w:p>
+          <w:p>
+            <w:pPr>
+              <w:pStyle w:val="BodyText"/>
+              <w:numPr>
+                <w:ilvl w:val="0"/>
+                <w:numId w:val="30"/>
+              </w:numPr>
+              <w:rPr>
+                <w:sz w:val="20"/>
+                <w:szCs w:val="20"/>
+              </w:rPr>
+            </w:pPr>
+            <w:r>
+              <w:rPr>
+                <w:sz w:val="20"/>
+                <w:szCs w:val="20"/>
+              </w:rPr>
+              <w:t>Reduced Variance: Tuning helped balance performance between classes, especially for class 2 and class 3</w:t>
             </w:r>
           </w:p>
         </w:tc>
@@ -1974,6 +2158,10 @@
           <w:p>
             <w:pPr>
               <w:pStyle w:val="BodyText"/>
+              <w:numPr>
+                <w:ilvl w:val="0"/>
+                <w:numId w:val="31"/>
+              </w:numPr>
               <w:rPr>
                 <w:sz w:val="20"/>
                 <w:szCs w:val="20"/>
@@ -1984,40 +2172,16 @@
                 <w:sz w:val="20"/>
                 <w:szCs w:val="20"/>
               </w:rPr>
-              <w:t xml:space="preserve">- </w:t>
-            </w:r>
-            <w:r>
-              <w:rPr>
-                <w:sz w:val="20"/>
-                <w:szCs w:val="20"/>
-              </w:rPr>
               <w:t>Features such as 'DISTANCE' and 'DEP_DELAY' play a significant role in predictions</w:t>
             </w:r>
-            <w:r>
-              <w:rPr>
-                <w:sz w:val="20"/>
-                <w:szCs w:val="20"/>
-              </w:rPr>
-              <w:br/>
-              <w:t xml:space="preserve">- Good performance across majority and minority classes, but some overfitting on training data is noted. </w:t>
-            </w:r>
-            <w:r>
-              <w:rPr>
-                <w:sz w:val="20"/>
-                <w:szCs w:val="20"/>
-              </w:rPr>
-              <w:br/>
-              <w:t>- Ideal for quick insights with strong accuracy, but could benefit from further refinement</w:t>
-            </w:r>
           </w:p>
-        </w:tc>
-        <w:tc>
-          <w:tcPr>
-            <w:tcW w:w="3835" w:type="dxa"/>
-          </w:tcPr>
           <w:p>
             <w:pPr>
               <w:pStyle w:val="BodyText"/>
+              <w:numPr>
+                <w:ilvl w:val="0"/>
+                <w:numId w:val="31"/>
+              </w:numPr>
               <w:rPr>
                 <w:sz w:val="20"/>
                 <w:szCs w:val="20"/>
@@ -2028,32 +2192,106 @@
                 <w:sz w:val="20"/>
                 <w:szCs w:val="20"/>
               </w:rPr>
-              <w:t>- Tuned parameters improved performance, especially for minority classes like 2 and 3</w:t>
+              <w:t xml:space="preserve">Good performance across majority and minority classes, but some overfitting on training data is noted. </w:t>
             </w:r>
+          </w:p>
+          <w:p>
+            <w:pPr>
+              <w:pStyle w:val="BodyText"/>
+              <w:numPr>
+                <w:ilvl w:val="0"/>
+                <w:numId w:val="31"/>
+              </w:numPr>
+              <w:rPr>
+                <w:sz w:val="20"/>
+                <w:szCs w:val="20"/>
+              </w:rPr>
+            </w:pPr>
             <w:r>
               <w:rPr>
                 <w:sz w:val="20"/>
                 <w:szCs w:val="20"/>
               </w:rPr>
-              <w:br/>
-              <w:t xml:space="preserve">- More balanced across all classes with enhanced generalization </w:t>
+              <w:t>Ideal for quick insights with strong accuracy, but could benefit from further refinement</w:t>
             </w:r>
+          </w:p>
+        </w:tc>
+        <w:tc>
+          <w:tcPr>
+            <w:tcW w:w="4082" w:type="dxa"/>
+          </w:tcPr>
+          <w:p>
+            <w:pPr>
+              <w:pStyle w:val="BodyText"/>
+              <w:numPr>
+                <w:ilvl w:val="0"/>
+                <w:numId w:val="31"/>
+              </w:numPr>
+              <w:rPr>
+                <w:sz w:val="20"/>
+                <w:szCs w:val="20"/>
+              </w:rPr>
+            </w:pPr>
             <w:r>
               <w:rPr>
                 <w:sz w:val="20"/>
                 <w:szCs w:val="20"/>
               </w:rPr>
-              <w:br/>
-              <w:t>- Features like 'ELAPSED_TIME_DIFF' and 'DEP_PART_OF_DAY' were instrumental in improving model performance</w:t>
+              <w:t>Tuned parameters improved performance, especially for minority classes like 2 and 3</w:t>
             </w:r>
+          </w:p>
+          <w:p>
+            <w:pPr>
+              <w:pStyle w:val="BodyText"/>
+              <w:numPr>
+                <w:ilvl w:val="0"/>
+                <w:numId w:val="31"/>
+              </w:numPr>
+              <w:rPr>
+                <w:sz w:val="20"/>
+                <w:szCs w:val="20"/>
+              </w:rPr>
+            </w:pPr>
             <w:r>
               <w:rPr>
                 <w:sz w:val="20"/>
                 <w:szCs w:val="20"/>
               </w:rPr>
-              <w:br/>
-              <w:t xml:space="preserve">- </w:t>
+              <w:t xml:space="preserve">More balanced across all classes with enhanced generalization </w:t>
             </w:r>
+          </w:p>
+          <w:p>
+            <w:pPr>
+              <w:pStyle w:val="BodyText"/>
+              <w:numPr>
+                <w:ilvl w:val="0"/>
+                <w:numId w:val="31"/>
+              </w:numPr>
+              <w:rPr>
+                <w:sz w:val="20"/>
+                <w:szCs w:val="20"/>
+              </w:rPr>
+            </w:pPr>
+            <w:r>
+              <w:rPr>
+                <w:sz w:val="20"/>
+                <w:szCs w:val="20"/>
+              </w:rPr>
+              <w:t>Features like 'ELAPSED_TIME_DIFF' and 'DEP_PART_OF_DAY' were instrumental in improving model performance</w:t>
+            </w:r>
+          </w:p>
+          <w:p>
+            <w:pPr>
+              <w:pStyle w:val="BodyText"/>
+              <w:numPr>
+                <w:ilvl w:val="0"/>
+                <w:numId w:val="31"/>
+              </w:numPr>
+              <w:rPr>
+                <w:sz w:val="20"/>
+                <w:szCs w:val="20"/>
+              </w:rPr>
+            </w:pPr>
             <w:r>
               <w:rPr>
                 <w:sz w:val="20"/>
@@ -2108,9 +2346,9 @@
           <w:noProof/>
         </w:rPr>
         <w:drawing>
-          <wp:inline distT="0" distB="0" distL="0" distR="0" wp14:anchorId="39D7A796" wp14:editId="1AE534D5">
-            <wp:extent cx="2512679" cy="1635338"/>
-            <wp:effectExtent l="0" t="0" r="0" b="0"/>
+          <wp:inline distT="0" distB="0" distL="0" distR="0" wp14:anchorId="39D7A796" wp14:editId="4BE31826">
+            <wp:extent cx="2335946" cy="1634192"/>
+            <wp:effectExtent l="0" t="0" r="1270" b="4445"/>
             <wp:docPr id="1054431458" name="Picture 1"/>
             <wp:cNvGraphicFramePr>
               <a:graphicFrameLocks xmlns:a="http://schemas.openxmlformats.org/drawingml/2006/main" noChangeAspect="1"/>
@@ -2137,7 +2375,7 @@
                   <pic:spPr>
                     <a:xfrm>
                       <a:off x="0" y="0"/>
-                      <a:ext cx="2607337" cy="1696945"/>
+                      <a:ext cx="2461180" cy="1721804"/>
                     </a:xfrm>
                     <a:prstGeom prst="rect">
                       <a:avLst/>
@@ -2154,10 +2392,10 @@
           <w:noProof/>
         </w:rPr>
         <w:drawing>
-          <wp:inline distT="0" distB="0" distL="0" distR="0" wp14:anchorId="2F64D7BA" wp14:editId="18ABF7DD">
-            <wp:extent cx="2829005" cy="1628737"/>
+          <wp:inline distT="0" distB="0" distL="0" distR="0" wp14:anchorId="50AB65B7" wp14:editId="77CABC1C">
+            <wp:extent cx="2850776" cy="1809030"/>
             <wp:effectExtent l="0" t="0" r="0" b="0"/>
-            <wp:docPr id="1498984765" name="Picture 2"/>
+            <wp:docPr id="1258983282" name="Picture 1" descr="A graph of a graph&#10;&#10;Description automatically generated with medium confidence"/>
             <wp:cNvGraphicFramePr>
               <a:graphicFrameLocks xmlns:a="http://schemas.openxmlformats.org/drawingml/2006/main" noChangeAspect="1"/>
             </wp:cNvGraphicFramePr>
@@ -2165,7 +2403,7 @@
               <a:graphicData uri="http://schemas.openxmlformats.org/drawingml/2006/picture">
                 <pic:pic xmlns:pic="http://schemas.openxmlformats.org/drawingml/2006/picture">
                   <pic:nvPicPr>
-                    <pic:cNvPr id="1498984765" name="Picture 1498984765"/>
+                    <pic:cNvPr id="1258983282" name="Picture 1" descr="A graph of a graph&#10;&#10;Description automatically generated with medium confidence"/>
                     <pic:cNvPicPr/>
                   </pic:nvPicPr>
                   <pic:blipFill>
@@ -2183,7 +2421,7 @@
                   <pic:spPr>
                     <a:xfrm>
                       <a:off x="0" y="0"/>
-                      <a:ext cx="2912964" cy="1677075"/>
+                      <a:ext cx="2914865" cy="1849699"/>
                     </a:xfrm>
                     <a:prstGeom prst="rect">
                       <a:avLst/>
@@ -2197,38 +2435,15 @@
       </w:r>
     </w:p>
     <w:p>
-      <w:pPr>
-        <w:rPr>
-          <w:b/>
-          <w:bCs/>
-        </w:rPr>
-      </w:pPr>
-      <w:r>
-        <w:rPr>
-          <w:b/>
-          <w:bCs/>
-        </w:rPr>
-        <w:t xml:space="preserve">Hyperparameter-Tuned Decision Tree Metrics: </w:t>
-      </w:r>
-    </w:p>
-    <w:p>
-      <w:pPr>
-        <w:rPr>
-          <w:b/>
-          <w:bCs/>
-        </w:rPr>
-      </w:pPr>
-      <w:r>
-        <w:rPr>
-          <w:b/>
-          <w:bCs/>
+      <w:r>
+        <w:rPr>
           <w:noProof/>
         </w:rPr>
         <w:drawing>
-          <wp:inline distT="0" distB="0" distL="0" distR="0" wp14:anchorId="356CA9D9" wp14:editId="242C3CD3">
-            <wp:extent cx="2666359" cy="1475105"/>
-            <wp:effectExtent l="0" t="0" r="0" b="0"/>
-            <wp:docPr id="1253319017" name="Picture 3"/>
+          <wp:inline distT="0" distB="0" distL="0" distR="0" wp14:anchorId="32ADE5C6" wp14:editId="6F1FF038">
+            <wp:extent cx="4187190" cy="2212975"/>
+            <wp:effectExtent l="0" t="0" r="3810" b="0"/>
+            <wp:docPr id="1316143655" name="Picture 2"/>
             <wp:cNvGraphicFramePr>
               <a:graphicFrameLocks xmlns:a="http://schemas.openxmlformats.org/drawingml/2006/main" noChangeAspect="1"/>
             </wp:cNvGraphicFramePr>
@@ -2236,11 +2451,11 @@
               <a:graphicData uri="http://schemas.openxmlformats.org/drawingml/2006/picture">
                 <pic:pic xmlns:pic="http://schemas.openxmlformats.org/drawingml/2006/picture">
                   <pic:nvPicPr>
-                    <pic:cNvPr id="1253319017" name="Picture 1253319017"/>
+                    <pic:cNvPr id="1316143655" name="Picture 1316143655"/>
                     <pic:cNvPicPr/>
                   </pic:nvPicPr>
                   <pic:blipFill>
-                    <a:blip r:embed="rId21" cstate="print">
+                    <a:blip r:embed="rId21">
                       <a:extLst>
                         <a:ext uri="{28A0092B-C50C-407E-A947-70E740481C1C}">
                           <a14:useLocalDpi xmlns:a14="http://schemas.microsoft.com/office/drawing/2010/main" val="0"/>
@@ -2254,7 +2469,7 @@
                   <pic:spPr>
                     <a:xfrm>
                       <a:off x="0" y="0"/>
-                      <a:ext cx="2705996" cy="1497034"/>
+                      <a:ext cx="4370438" cy="2309824"/>
                     </a:xfrm>
                     <a:prstGeom prst="rect">
                       <a:avLst/>
@@ -2268,15 +2483,13 @@
       </w:r>
       <w:r>
         <w:rPr>
-          <w:b/>
-          <w:bCs/>
           <w:noProof/>
         </w:rPr>
         <w:drawing>
-          <wp:inline distT="0" distB="0" distL="0" distR="0" wp14:anchorId="527E2F8E" wp14:editId="527E5F41">
-            <wp:extent cx="2663644" cy="1435100"/>
-            <wp:effectExtent l="0" t="0" r="0" b="0"/>
-            <wp:docPr id="2033791199" name="Picture 4"/>
+          <wp:inline distT="0" distB="0" distL="0" distR="0" wp14:anchorId="2CB066CD" wp14:editId="42BCD4B1">
+            <wp:extent cx="4187798" cy="2565688"/>
+            <wp:effectExtent l="0" t="0" r="3810" b="0"/>
+            <wp:docPr id="1808011945" name="Picture 3"/>
             <wp:cNvGraphicFramePr>
               <a:graphicFrameLocks xmlns:a="http://schemas.openxmlformats.org/drawingml/2006/main" noChangeAspect="1"/>
             </wp:cNvGraphicFramePr>
@@ -2284,7 +2497,7 @@
               <a:graphicData uri="http://schemas.openxmlformats.org/drawingml/2006/picture">
                 <pic:pic xmlns:pic="http://schemas.openxmlformats.org/drawingml/2006/picture">
                   <pic:nvPicPr>
-                    <pic:cNvPr id="2033791199" name="Picture 2033791199"/>
+                    <pic:cNvPr id="1808011945" name="Picture 1808011945"/>
                     <pic:cNvPicPr/>
                   </pic:nvPicPr>
                   <pic:blipFill>
@@ -2302,7 +2515,7 @@
                   <pic:spPr>
                     <a:xfrm>
                       <a:off x="0" y="0"/>
-                      <a:ext cx="2782860" cy="1499331"/>
+                      <a:ext cx="4315896" cy="2644168"/>
                     </a:xfrm>
                     <a:prstGeom prst="rect">
                       <a:avLst/>
@@ -2315,7 +2528,275 @@
         </w:drawing>
       </w:r>
     </w:p>
-    <w:p/>
+    <w:p>
+      <w:pPr>
+        <w:rPr>
+          <w:b/>
+          <w:bCs/>
+        </w:rPr>
+      </w:pPr>
+      <w:r>
+        <w:rPr>
+          <w:b/>
+          <w:bCs/>
+        </w:rPr>
+        <w:t xml:space="preserve">Hyperparameter-Tuned Decision Tree Metrics: </w:t>
+      </w:r>
+    </w:p>
+    <w:p>
+      <w:pPr>
+        <w:rPr>
+          <w:b/>
+          <w:bCs/>
+        </w:rPr>
+      </w:pPr>
+      <w:r>
+        <w:rPr>
+          <w:b/>
+          <w:bCs/>
+          <w:noProof/>
+        </w:rPr>
+        <w:drawing>
+          <wp:inline distT="0" distB="0" distL="0" distR="0" wp14:anchorId="3CBCB204" wp14:editId="622529CB">
+            <wp:extent cx="5400040" cy="138313"/>
+            <wp:effectExtent l="0" t="0" r="0" b="1905"/>
+            <wp:docPr id="1822167486" name="Picture 7"/>
+            <wp:cNvGraphicFramePr>
+              <a:graphicFrameLocks xmlns:a="http://schemas.openxmlformats.org/drawingml/2006/main" noChangeAspect="1"/>
+            </wp:cNvGraphicFramePr>
+            <a:graphic xmlns:a="http://schemas.openxmlformats.org/drawingml/2006/main">
+              <a:graphicData uri="http://schemas.openxmlformats.org/drawingml/2006/picture">
+                <pic:pic xmlns:pic="http://schemas.openxmlformats.org/drawingml/2006/picture">
+                  <pic:nvPicPr>
+                    <pic:cNvPr id="1822167486" name="Picture 1822167486"/>
+                    <pic:cNvPicPr/>
+                  </pic:nvPicPr>
+                  <pic:blipFill>
+                    <a:blip r:embed="rId23">
+                      <a:extLst>
+                        <a:ext uri="{28A0092B-C50C-407E-A947-70E740481C1C}">
+                          <a14:useLocalDpi xmlns:a14="http://schemas.microsoft.com/office/drawing/2010/main" val="0"/>
+                        </a:ext>
+                      </a:extLst>
+                    </a:blip>
+                    <a:stretch>
+                      <a:fillRect/>
+                    </a:stretch>
+                  </pic:blipFill>
+                  <pic:spPr>
+                    <a:xfrm>
+                      <a:off x="0" y="0"/>
+                      <a:ext cx="5574588" cy="142784"/>
+                    </a:xfrm>
+                    <a:prstGeom prst="rect">
+                      <a:avLst/>
+                    </a:prstGeom>
+                  </pic:spPr>
+                </pic:pic>
+              </a:graphicData>
+            </a:graphic>
+          </wp:inline>
+        </w:drawing>
+      </w:r>
+    </w:p>
+    <w:p>
+      <w:pPr>
+        <w:rPr>
+          <w:b/>
+          <w:bCs/>
+        </w:rPr>
+      </w:pPr>
+      <w:r>
+        <w:rPr>
+          <w:b/>
+          <w:bCs/>
+          <w:noProof/>
+        </w:rPr>
+        <w:drawing>
+          <wp:inline distT="0" distB="0" distL="0" distR="0" wp14:anchorId="356CA9D9" wp14:editId="33ABCE65">
+            <wp:extent cx="2159213" cy="1474758"/>
+            <wp:effectExtent l="0" t="0" r="0" b="0"/>
+            <wp:docPr id="1253319017" name="Picture 3"/>
+            <wp:cNvGraphicFramePr>
+              <a:graphicFrameLocks xmlns:a="http://schemas.openxmlformats.org/drawingml/2006/main" noChangeAspect="1"/>
+            </wp:cNvGraphicFramePr>
+            <a:graphic xmlns:a="http://schemas.openxmlformats.org/drawingml/2006/main">
+              <a:graphicData uri="http://schemas.openxmlformats.org/drawingml/2006/picture">
+                <pic:pic xmlns:pic="http://schemas.openxmlformats.org/drawingml/2006/picture">
+                  <pic:nvPicPr>
+                    <pic:cNvPr id="1253319017" name="Picture 1253319017"/>
+                    <pic:cNvPicPr/>
+                  </pic:nvPicPr>
+                  <pic:blipFill>
+                    <a:blip r:embed="rId24" cstate="print">
+                      <a:extLst>
+                        <a:ext uri="{28A0092B-C50C-407E-A947-70E740481C1C}">
+                          <a14:useLocalDpi xmlns:a14="http://schemas.microsoft.com/office/drawing/2010/main" val="0"/>
+                        </a:ext>
+                      </a:extLst>
+                    </a:blip>
+                    <a:stretch>
+                      <a:fillRect/>
+                    </a:stretch>
+                  </pic:blipFill>
+                  <pic:spPr>
+                    <a:xfrm>
+                      <a:off x="0" y="0"/>
+                      <a:ext cx="2207250" cy="1507567"/>
+                    </a:xfrm>
+                    <a:prstGeom prst="rect">
+                      <a:avLst/>
+                    </a:prstGeom>
+                  </pic:spPr>
+                </pic:pic>
+              </a:graphicData>
+            </a:graphic>
+          </wp:inline>
+        </w:drawing>
+      </w:r>
+      <w:r>
+        <w:rPr>
+          <w:b/>
+          <w:bCs/>
+          <w:noProof/>
+        </w:rPr>
+        <w:drawing>
+          <wp:inline distT="0" distB="0" distL="0" distR="0" wp14:anchorId="397696C0" wp14:editId="3DC5BC28">
+            <wp:extent cx="3081020" cy="1582435"/>
+            <wp:effectExtent l="0" t="0" r="5080" b="5080"/>
+            <wp:docPr id="376772862" name="Picture 4"/>
+            <wp:cNvGraphicFramePr>
+              <a:graphicFrameLocks xmlns:a="http://schemas.openxmlformats.org/drawingml/2006/main" noChangeAspect="1"/>
+            </wp:cNvGraphicFramePr>
+            <a:graphic xmlns:a="http://schemas.openxmlformats.org/drawingml/2006/main">
+              <a:graphicData uri="http://schemas.openxmlformats.org/drawingml/2006/picture">
+                <pic:pic xmlns:pic="http://schemas.openxmlformats.org/drawingml/2006/picture">
+                  <pic:nvPicPr>
+                    <pic:cNvPr id="376772862" name="Picture 376772862"/>
+                    <pic:cNvPicPr/>
+                  </pic:nvPicPr>
+                  <pic:blipFill>
+                    <a:blip r:embed="rId25">
+                      <a:extLst>
+                        <a:ext uri="{28A0092B-C50C-407E-A947-70E740481C1C}">
+                          <a14:useLocalDpi xmlns:a14="http://schemas.microsoft.com/office/drawing/2010/main" val="0"/>
+                        </a:ext>
+                      </a:extLst>
+                    </a:blip>
+                    <a:stretch>
+                      <a:fillRect/>
+                    </a:stretch>
+                  </pic:blipFill>
+                  <pic:spPr>
+                    <a:xfrm>
+                      <a:off x="0" y="0"/>
+                      <a:ext cx="3159637" cy="1622813"/>
+                    </a:xfrm>
+                    <a:prstGeom prst="rect">
+                      <a:avLst/>
+                    </a:prstGeom>
+                  </pic:spPr>
+                </pic:pic>
+              </a:graphicData>
+            </a:graphic>
+          </wp:inline>
+        </w:drawing>
+      </w:r>
+    </w:p>
+    <w:p>
+      <w:r>
+        <w:rPr>
+          <w:noProof/>
+        </w:rPr>
+        <w:drawing>
+          <wp:inline distT="0" distB="0" distL="0" distR="0" wp14:anchorId="5610A093" wp14:editId="11EAD262">
+            <wp:extent cx="4625340" cy="2766252"/>
+            <wp:effectExtent l="0" t="0" r="0" b="2540"/>
+            <wp:docPr id="140986534" name="Picture 5"/>
+            <wp:cNvGraphicFramePr>
+              <a:graphicFrameLocks xmlns:a="http://schemas.openxmlformats.org/drawingml/2006/main" noChangeAspect="1"/>
+            </wp:cNvGraphicFramePr>
+            <a:graphic xmlns:a="http://schemas.openxmlformats.org/drawingml/2006/main">
+              <a:graphicData uri="http://schemas.openxmlformats.org/drawingml/2006/picture">
+                <pic:pic xmlns:pic="http://schemas.openxmlformats.org/drawingml/2006/picture">
+                  <pic:nvPicPr>
+                    <pic:cNvPr id="140986534" name="Picture 140986534"/>
+                    <pic:cNvPicPr/>
+                  </pic:nvPicPr>
+                  <pic:blipFill>
+                    <a:blip r:embed="rId26">
+                      <a:extLst>
+                        <a:ext uri="{28A0092B-C50C-407E-A947-70E740481C1C}">
+                          <a14:useLocalDpi xmlns:a14="http://schemas.microsoft.com/office/drawing/2010/main" val="0"/>
+                        </a:ext>
+                      </a:extLst>
+                    </a:blip>
+                    <a:stretch>
+                      <a:fillRect/>
+                    </a:stretch>
+                  </pic:blipFill>
+                  <pic:spPr>
+                    <a:xfrm>
+                      <a:off x="0" y="0"/>
+                      <a:ext cx="4664178" cy="2789480"/>
+                    </a:xfrm>
+                    <a:prstGeom prst="rect">
+                      <a:avLst/>
+                    </a:prstGeom>
+                  </pic:spPr>
+                </pic:pic>
+              </a:graphicData>
+            </a:graphic>
+          </wp:inline>
+        </w:drawing>
+      </w:r>
+      <w:r>
+        <w:rPr>
+          <w:noProof/>
+        </w:rPr>
+        <w:drawing>
+          <wp:inline distT="0" distB="0" distL="0" distR="0" wp14:anchorId="7889165D" wp14:editId="6C2C75C6">
+            <wp:extent cx="4625340" cy="2911754"/>
+            <wp:effectExtent l="0" t="0" r="0" b="0"/>
+            <wp:docPr id="1476074686" name="Picture 6"/>
+            <wp:cNvGraphicFramePr>
+              <a:graphicFrameLocks xmlns:a="http://schemas.openxmlformats.org/drawingml/2006/main" noChangeAspect="1"/>
+            </wp:cNvGraphicFramePr>
+            <a:graphic xmlns:a="http://schemas.openxmlformats.org/drawingml/2006/main">
+              <a:graphicData uri="http://schemas.openxmlformats.org/drawingml/2006/picture">
+                <pic:pic xmlns:pic="http://schemas.openxmlformats.org/drawingml/2006/picture">
+                  <pic:nvPicPr>
+                    <pic:cNvPr id="1476074686" name="Picture 1476074686"/>
+                    <pic:cNvPicPr/>
+                  </pic:nvPicPr>
+                  <pic:blipFill>
+                    <a:blip r:embed="rId27">
+                      <a:extLst>
+                        <a:ext uri="{28A0092B-C50C-407E-A947-70E740481C1C}">
+                          <a14:useLocalDpi xmlns:a14="http://schemas.microsoft.com/office/drawing/2010/main" val="0"/>
+                        </a:ext>
+                      </a:extLst>
+                    </a:blip>
+                    <a:stretch>
+                      <a:fillRect/>
+                    </a:stretch>
+                  </pic:blipFill>
+                  <pic:spPr>
+                    <a:xfrm>
+                      <a:off x="0" y="0"/>
+                      <a:ext cx="4654250" cy="2929954"/>
+                    </a:xfrm>
+                    <a:prstGeom prst="rect">
+                      <a:avLst/>
+                    </a:prstGeom>
+                  </pic:spPr>
+                </pic:pic>
+              </a:graphicData>
+            </a:graphic>
+          </wp:inline>
+        </w:drawing>
+      </w:r>
+    </w:p>
     <w:p>
       <w:r>
         <w:rPr>
@@ -2348,7 +2829,7 @@
                     </pic:cNvPicPr>
                   </pic:nvPicPr>
                   <pic:blipFill>
-                    <a:blip r:embed="rId23"/>
+                    <a:blip r:embed="rId28"/>
                     <a:srcRect/>
                     <a:stretch>
                       <a:fillRect/>
@@ -2393,7 +2874,7 @@
                     </pic:cNvPicPr>
                   </pic:nvPicPr>
                   <pic:blipFill>
-                    <a:blip r:embed="rId24"/>
+                    <a:blip r:embed="rId29"/>
                     <a:srcRect/>
                     <a:stretch>
                       <a:fillRect/>
@@ -2515,7 +2996,7 @@
       <w:r>
         <w:t xml:space="preserve">Kaggle Dataset from </w:t>
       </w:r>
-      <w:hyperlink r:id="rId25">
+      <w:hyperlink r:id="rId30">
         <w:r>
           <w:rPr>
             <w:rStyle w:val="Hyperlink"/>
@@ -2626,7 +3107,7 @@
       <w:r>
         <w:t xml:space="preserve"> with ~4M entries (for training) and ~2M entries (for testing) with 34 predictor variables and 1 target variable. Raw data-set description is </w:t>
       </w:r>
-      <w:hyperlink r:id="rId26">
+      <w:hyperlink r:id="rId31">
         <w:r>
           <w:rPr>
             <w:rStyle w:val="Hyperlink"/>
@@ -2732,7 +3213,7 @@
                     </pic:cNvPicPr>
                   </pic:nvPicPr>
                   <pic:blipFill>
-                    <a:blip r:embed="rId27"/>
+                    <a:blip r:embed="rId32"/>
                     <a:srcRect/>
                     <a:stretch>
                       <a:fillRect/>
@@ -2775,7 +3256,7 @@
                     </pic:cNvPicPr>
                   </pic:nvPicPr>
                   <pic:blipFill>
-                    <a:blip r:embed="rId28"/>
+                    <a:blip r:embed="rId33"/>
                     <a:srcRect/>
                     <a:stretch>
                       <a:fillRect/>
@@ -2955,7 +3436,7 @@
                     </pic:cNvPicPr>
                   </pic:nvPicPr>
                   <pic:blipFill>
-                    <a:blip r:embed="rId29"/>
+                    <a:blip r:embed="rId34"/>
                     <a:srcRect/>
                     <a:stretch>
                       <a:fillRect/>
@@ -3006,7 +3487,7 @@
                     </pic:cNvPicPr>
                   </pic:nvPicPr>
                   <pic:blipFill>
-                    <a:blip r:embed="rId30"/>
+                    <a:blip r:embed="rId35"/>
                     <a:srcRect/>
                     <a:stretch>
                       <a:fillRect/>
@@ -3069,7 +3550,7 @@
                     </pic:cNvPicPr>
                   </pic:nvPicPr>
                   <pic:blipFill>
-                    <a:blip r:embed="rId31"/>
+                    <a:blip r:embed="rId36"/>
                     <a:srcRect/>
                     <a:stretch>
                       <a:fillRect/>
@@ -3180,7 +3661,7 @@
                     </pic:cNvPicPr>
                   </pic:nvPicPr>
                   <pic:blipFill>
-                    <a:blip r:embed="rId32"/>
+                    <a:blip r:embed="rId37"/>
                     <a:srcRect/>
                     <a:stretch>
                       <a:fillRect/>
@@ -3223,7 +3704,7 @@
                     </pic:cNvPicPr>
                   </pic:nvPicPr>
                   <pic:blipFill>
-                    <a:blip r:embed="rId33"/>
+                    <a:blip r:embed="rId38"/>
                     <a:srcRect/>
                     <a:stretch>
                       <a:fillRect/>
@@ -3326,7 +3807,7 @@
           <w:numId w:val="17"/>
         </w:numPr>
       </w:pPr>
-      <w:hyperlink r:id="rId34">
+      <w:hyperlink r:id="rId39">
         <w:r>
           <w:rPr>
             <w:rStyle w:val="Hyperlink"/>
@@ -3346,7 +3827,7 @@
       <w:r>
         <w:t xml:space="preserve">Merged Datasets: </w:t>
       </w:r>
-      <w:hyperlink r:id="rId35">
+      <w:hyperlink r:id="rId40">
         <w:r>
           <w:rPr>
             <w:rStyle w:val="Hyperlink"/>
@@ -3357,7 +3838,7 @@
       <w:r>
         <w:t xml:space="preserve"> | </w:t>
       </w:r>
-      <w:hyperlink r:id="rId36">
+      <w:hyperlink r:id="rId41">
         <w:r>
           <w:rPr>
             <w:rStyle w:val="Hyperlink"/>
@@ -3374,7 +3855,7 @@
           <w:numId w:val="17"/>
         </w:numPr>
       </w:pPr>
-      <w:hyperlink r:id="rId37">
+      <w:hyperlink r:id="rId42">
         <w:r>
           <w:rPr>
             <w:rStyle w:val="Hyperlink"/>
@@ -3391,7 +3872,7 @@
           <w:numId w:val="17"/>
         </w:numPr>
       </w:pPr>
-      <w:hyperlink r:id="rId38">
+      <w:hyperlink r:id="rId43">
         <w:r>
           <w:rPr>
             <w:rStyle w:val="Hyperlink"/>
@@ -3417,7 +3898,7 @@
           <w:numId w:val="18"/>
         </w:numPr>
       </w:pPr>
-      <w:hyperlink r:id="rId39">
+      <w:hyperlink r:id="rId44">
         <w:proofErr w:type="spellStart"/>
         <w:r>
           <w:rPr>
@@ -3436,7 +3917,7 @@
       <w:r>
         <w:t xml:space="preserve"> (Credit: </w:t>
       </w:r>
-      <w:hyperlink r:id="rId40">
+      <w:hyperlink r:id="rId45">
         <w:proofErr w:type="spellStart"/>
         <w:r>
           <w:rPr>
@@ -3472,7 +3953,7 @@
           <w:numId w:val="18"/>
         </w:numPr>
       </w:pPr>
-      <w:hyperlink r:id="rId41">
+      <w:hyperlink r:id="rId46">
         <w:r>
           <w:rPr>
             <w:rStyle w:val="Hyperlink"/>
@@ -3498,7 +3979,7 @@
           <w:numId w:val="19"/>
         </w:numPr>
       </w:pPr>
-      <w:hyperlink r:id="rId42">
+      <w:hyperlink r:id="rId47">
         <w:r>
           <w:rPr>
             <w:rStyle w:val="Hyperlink"/>
@@ -3515,7 +3996,7 @@
           <w:numId w:val="19"/>
         </w:numPr>
       </w:pPr>
-      <w:hyperlink r:id="rId43">
+      <w:hyperlink r:id="rId48">
         <w:r>
           <w:rPr>
             <w:rStyle w:val="Hyperlink"/>
@@ -3532,7 +4013,7 @@
           <w:numId w:val="19"/>
         </w:numPr>
       </w:pPr>
-      <w:hyperlink r:id="rId44">
+      <w:hyperlink r:id="rId49">
         <w:r>
           <w:rPr>
             <w:rStyle w:val="Hyperlink"/>
@@ -3549,7 +4030,7 @@
           <w:numId w:val="19"/>
         </w:numPr>
       </w:pPr>
-      <w:hyperlink r:id="rId45">
+      <w:hyperlink r:id="rId50">
         <w:r>
           <w:rPr>
             <w:rStyle w:val="Hyperlink"/>
@@ -3607,7 +4088,7 @@
       <w:r>
         <w:t xml:space="preserve">Ensure you have Git LFS installed. If not, install it from </w:t>
       </w:r>
-      <w:hyperlink r:id="rId46">
+      <w:hyperlink r:id="rId51">
         <w:r>
           <w:rPr>
             <w:rStyle w:val="Hyperlink"/>
@@ -3724,7 +4205,7 @@
       <w:r>
         <w:t xml:space="preserve">Commit and push as usual. Git LFS will handle the large files automatically. For more information on Git LFS, refer to the </w:t>
       </w:r>
-      <w:hyperlink r:id="rId47">
+      <w:hyperlink r:id="rId52">
         <w:r>
           <w:rPr>
             <w:rStyle w:val="Hyperlink"/>
@@ -3797,7 +4278,7 @@
       <w:r>
         <w:t xml:space="preserve">Direct links to key external notebooks for results: </w:t>
       </w:r>
-      <w:hyperlink r:id="rId48">
+      <w:hyperlink r:id="rId53">
         <w:r>
           <w:rPr>
             <w:rStyle w:val="Hyperlink"/>
@@ -3808,7 +4289,7 @@
       <w:r>
         <w:t xml:space="preserve">, </w:t>
       </w:r>
-      <w:hyperlink r:id="rId49">
+      <w:hyperlink r:id="rId54">
         <w:r>
           <w:rPr>
             <w:rStyle w:val="Hyperlink"/>
@@ -3854,7 +4335,7 @@
       <w:r>
         <w:t xml:space="preserve"> plots generated during data exploration are externally stored </w:t>
       </w:r>
-      <w:hyperlink r:id="rId50">
+      <w:hyperlink r:id="rId55">
         <w:r>
           <w:rPr>
             <w:rStyle w:val="Hyperlink"/>
@@ -3898,7 +4379,7 @@
       <w:r>
         <w:t xml:space="preserve">Externally: View </w:t>
       </w:r>
-      <w:hyperlink r:id="rId51">
+      <w:hyperlink r:id="rId56">
         <w:r>
           <w:rPr>
             <w:rStyle w:val="Hyperlink"/>
@@ -3918,7 +4399,7 @@
       <w:r>
         <w:t xml:space="preserve">Locally: In the </w:t>
       </w:r>
-      <w:hyperlink r:id="rId52">
+      <w:hyperlink r:id="rId57">
         <w:r>
           <w:rPr>
             <w:rStyle w:val="Hyperlink"/>
@@ -4609,6 +5090,232 @@
     </w:lvl>
   </w:abstractNum>
   <w:abstractNum w:abstractNumId="7" w15:restartNumberingAfterBreak="0">
+    <w:nsid w:val="20CE2817"/>
+    <w:multiLevelType w:val="hybridMultilevel"/>
+    <w:tmpl w:val="D87459CC"/>
+    <w:lvl w:ilvl="0" w:tplc="04090001">
+      <w:start w:val="1"/>
+      <w:numFmt w:val="bullet"/>
+      <w:lvlText w:val=""/>
+      <w:lvlJc w:val="left"/>
+      <w:pPr>
+        <w:ind w:left="360" w:hanging="360"/>
+      </w:pPr>
+      <w:rPr>
+        <w:rFonts w:ascii="Symbol" w:hAnsi="Symbol" w:hint="default"/>
+      </w:rPr>
+    </w:lvl>
+    <w:lvl w:ilvl="1" w:tplc="04090003" w:tentative="1">
+      <w:start w:val="1"/>
+      <w:numFmt w:val="bullet"/>
+      <w:lvlText w:val="o"/>
+      <w:lvlJc w:val="left"/>
+      <w:pPr>
+        <w:ind w:left="1080" w:hanging="360"/>
+      </w:pPr>
+      <w:rPr>
+        <w:rFonts w:ascii="Courier New" w:hAnsi="Courier New" w:cs="Courier New" w:hint="default"/>
+      </w:rPr>
+    </w:lvl>
+    <w:lvl w:ilvl="2" w:tplc="04090005" w:tentative="1">
+      <w:start w:val="1"/>
+      <w:numFmt w:val="bullet"/>
+      <w:lvlText w:val=""/>
+      <w:lvlJc w:val="left"/>
+      <w:pPr>
+        <w:ind w:left="1800" w:hanging="360"/>
+      </w:pPr>
+      <w:rPr>
+        <w:rFonts w:ascii="Wingdings" w:hAnsi="Wingdings" w:hint="default"/>
+      </w:rPr>
+    </w:lvl>
+    <w:lvl w:ilvl="3" w:tplc="04090001" w:tentative="1">
+      <w:start w:val="1"/>
+      <w:numFmt w:val="bullet"/>
+      <w:lvlText w:val=""/>
+      <w:lvlJc w:val="left"/>
+      <w:pPr>
+        <w:ind w:left="2520" w:hanging="360"/>
+      </w:pPr>
+      <w:rPr>
+        <w:rFonts w:ascii="Symbol" w:hAnsi="Symbol" w:hint="default"/>
+      </w:rPr>
+    </w:lvl>
+    <w:lvl w:ilvl="4" w:tplc="04090003" w:tentative="1">
+      <w:start w:val="1"/>
+      <w:numFmt w:val="bullet"/>
+      <w:lvlText w:val="o"/>
+      <w:lvlJc w:val="left"/>
+      <w:pPr>
+        <w:ind w:left="3240" w:hanging="360"/>
+      </w:pPr>
+      <w:rPr>
+        <w:rFonts w:ascii="Courier New" w:hAnsi="Courier New" w:cs="Courier New" w:hint="default"/>
+      </w:rPr>
+    </w:lvl>
+    <w:lvl w:ilvl="5" w:tplc="04090005" w:tentative="1">
+      <w:start w:val="1"/>
+      <w:numFmt w:val="bullet"/>
+      <w:lvlText w:val=""/>
+      <w:lvlJc w:val="left"/>
+      <w:pPr>
+        <w:ind w:left="3960" w:hanging="360"/>
+      </w:pPr>
+      <w:rPr>
+        <w:rFonts w:ascii="Wingdings" w:hAnsi="Wingdings" w:hint="default"/>
+      </w:rPr>
+    </w:lvl>
+    <w:lvl w:ilvl="6" w:tplc="04090001" w:tentative="1">
+      <w:start w:val="1"/>
+      <w:numFmt w:val="bullet"/>
+      <w:lvlText w:val=""/>
+      <w:lvlJc w:val="left"/>
+      <w:pPr>
+        <w:ind w:left="4680" w:hanging="360"/>
+      </w:pPr>
+      <w:rPr>
+        <w:rFonts w:ascii="Symbol" w:hAnsi="Symbol" w:hint="default"/>
+      </w:rPr>
+    </w:lvl>
+    <w:lvl w:ilvl="7" w:tplc="04090003" w:tentative="1">
+      <w:start w:val="1"/>
+      <w:numFmt w:val="bullet"/>
+      <w:lvlText w:val="o"/>
+      <w:lvlJc w:val="left"/>
+      <w:pPr>
+        <w:ind w:left="5400" w:hanging="360"/>
+      </w:pPr>
+      <w:rPr>
+        <w:rFonts w:ascii="Courier New" w:hAnsi="Courier New" w:cs="Courier New" w:hint="default"/>
+      </w:rPr>
+    </w:lvl>
+    <w:lvl w:ilvl="8" w:tplc="04090005" w:tentative="1">
+      <w:start w:val="1"/>
+      <w:numFmt w:val="bullet"/>
+      <w:lvlText w:val=""/>
+      <w:lvlJc w:val="left"/>
+      <w:pPr>
+        <w:ind w:left="6120" w:hanging="360"/>
+      </w:pPr>
+      <w:rPr>
+        <w:rFonts w:ascii="Wingdings" w:hAnsi="Wingdings" w:hint="default"/>
+      </w:rPr>
+    </w:lvl>
+  </w:abstractNum>
+  <w:abstractNum w:abstractNumId="8" w15:restartNumberingAfterBreak="0">
+    <w:nsid w:val="2C8B7ADD"/>
+    <w:multiLevelType w:val="hybridMultilevel"/>
+    <w:tmpl w:val="936E56B8"/>
+    <w:lvl w:ilvl="0" w:tplc="04090001">
+      <w:start w:val="1"/>
+      <w:numFmt w:val="bullet"/>
+      <w:lvlText w:val=""/>
+      <w:lvlJc w:val="left"/>
+      <w:pPr>
+        <w:ind w:left="720" w:hanging="360"/>
+      </w:pPr>
+      <w:rPr>
+        <w:rFonts w:ascii="Symbol" w:hAnsi="Symbol" w:hint="default"/>
+      </w:rPr>
+    </w:lvl>
+    <w:lvl w:ilvl="1" w:tplc="04090003" w:tentative="1">
+      <w:start w:val="1"/>
+      <w:numFmt w:val="bullet"/>
+      <w:lvlText w:val="o"/>
+      <w:lvlJc w:val="left"/>
+      <w:pPr>
+        <w:ind w:left="1440" w:hanging="360"/>
+      </w:pPr>
+      <w:rPr>
+        <w:rFonts w:ascii="Courier New" w:hAnsi="Courier New" w:cs="Courier New" w:hint="default"/>
+      </w:rPr>
+    </w:lvl>
+    <w:lvl w:ilvl="2" w:tplc="04090005" w:tentative="1">
+      <w:start w:val="1"/>
+      <w:numFmt w:val="bullet"/>
+      <w:lvlText w:val=""/>
+      <w:lvlJc w:val="left"/>
+      <w:pPr>
+        <w:ind w:left="2160" w:hanging="360"/>
+      </w:pPr>
+      <w:rPr>
+        <w:rFonts w:ascii="Wingdings" w:hAnsi="Wingdings" w:hint="default"/>
+      </w:rPr>
+    </w:lvl>
+    <w:lvl w:ilvl="3" w:tplc="04090001" w:tentative="1">
+      <w:start w:val="1"/>
+      <w:numFmt w:val="bullet"/>
+      <w:lvlText w:val=""/>
+      <w:lvlJc w:val="left"/>
+      <w:pPr>
+        <w:ind w:left="2880" w:hanging="360"/>
+      </w:pPr>
+      <w:rPr>
+        <w:rFonts w:ascii="Symbol" w:hAnsi="Symbol" w:hint="default"/>
+      </w:rPr>
+    </w:lvl>
+    <w:lvl w:ilvl="4" w:tplc="04090003" w:tentative="1">
+      <w:start w:val="1"/>
+      <w:numFmt w:val="bullet"/>
+      <w:lvlText w:val="o"/>
+      <w:lvlJc w:val="left"/>
+      <w:pPr>
+        <w:ind w:left="3600" w:hanging="360"/>
+      </w:pPr>
+      <w:rPr>
+        <w:rFonts w:ascii="Courier New" w:hAnsi="Courier New" w:cs="Courier New" w:hint="default"/>
+      </w:rPr>
+    </w:lvl>
+    <w:lvl w:ilvl="5" w:tplc="04090005" w:tentative="1">
+      <w:start w:val="1"/>
+      <w:numFmt w:val="bullet"/>
+      <w:lvlText w:val=""/>
+      <w:lvlJc w:val="left"/>
+      <w:pPr>
+        <w:ind w:left="4320" w:hanging="360"/>
+      </w:pPr>
+      <w:rPr>
+        <w:rFonts w:ascii="Wingdings" w:hAnsi="Wingdings" w:hint="default"/>
+      </w:rPr>
+    </w:lvl>
+    <w:lvl w:ilvl="6" w:tplc="04090001" w:tentative="1">
+      <w:start w:val="1"/>
+      <w:numFmt w:val="bullet"/>
+      <w:lvlText w:val=""/>
+      <w:lvlJc w:val="left"/>
+      <w:pPr>
+        <w:ind w:left="5040" w:hanging="360"/>
+      </w:pPr>
+      <w:rPr>
+        <w:rFonts w:ascii="Symbol" w:hAnsi="Symbol" w:hint="default"/>
+      </w:rPr>
+    </w:lvl>
+    <w:lvl w:ilvl="7" w:tplc="04090003" w:tentative="1">
+      <w:start w:val="1"/>
+      <w:numFmt w:val="bullet"/>
+      <w:lvlText w:val="o"/>
+      <w:lvlJc w:val="left"/>
+      <w:pPr>
+        <w:ind w:left="5760" w:hanging="360"/>
+      </w:pPr>
+      <w:rPr>
+        <w:rFonts w:ascii="Courier New" w:hAnsi="Courier New" w:cs="Courier New" w:hint="default"/>
+      </w:rPr>
+    </w:lvl>
+    <w:lvl w:ilvl="8" w:tplc="04090005" w:tentative="1">
+      <w:start w:val="1"/>
+      <w:numFmt w:val="bullet"/>
+      <w:lvlText w:val=""/>
+      <w:lvlJc w:val="left"/>
+      <w:pPr>
+        <w:ind w:left="6480" w:hanging="360"/>
+      </w:pPr>
+      <w:rPr>
+        <w:rFonts w:ascii="Wingdings" w:hAnsi="Wingdings" w:hint="default"/>
+      </w:rPr>
+    </w:lvl>
+  </w:abstractNum>
+  <w:abstractNum w:abstractNumId="9" w15:restartNumberingAfterBreak="0">
     <w:nsid w:val="2E104CB3"/>
     <w:multiLevelType w:val="multilevel"/>
     <w:tmpl w:val="4582DA66"/>
@@ -4694,7 +5401,7 @@
       </w:pPr>
     </w:lvl>
   </w:abstractNum>
-  <w:abstractNum w:abstractNumId="8" w15:restartNumberingAfterBreak="0">
+  <w:abstractNum w:abstractNumId="10" w15:restartNumberingAfterBreak="0">
     <w:nsid w:val="32F524C3"/>
     <w:multiLevelType w:val="multilevel"/>
     <w:tmpl w:val="F8E63618"/>
@@ -4780,7 +5487,120 @@
       </w:pPr>
     </w:lvl>
   </w:abstractNum>
-  <w:abstractNum w:abstractNumId="9" w15:restartNumberingAfterBreak="0">
+  <w:abstractNum w:abstractNumId="11" w15:restartNumberingAfterBreak="0">
+    <w:nsid w:val="3D6E6F98"/>
+    <w:multiLevelType w:val="hybridMultilevel"/>
+    <w:tmpl w:val="440CF3A0"/>
+    <w:lvl w:ilvl="0" w:tplc="04090001">
+      <w:start w:val="1"/>
+      <w:numFmt w:val="bullet"/>
+      <w:lvlText w:val=""/>
+      <w:lvlJc w:val="left"/>
+      <w:pPr>
+        <w:ind w:left="360" w:hanging="360"/>
+      </w:pPr>
+      <w:rPr>
+        <w:rFonts w:ascii="Symbol" w:hAnsi="Symbol" w:hint="default"/>
+      </w:rPr>
+    </w:lvl>
+    <w:lvl w:ilvl="1" w:tplc="04090003" w:tentative="1">
+      <w:start w:val="1"/>
+      <w:numFmt w:val="bullet"/>
+      <w:lvlText w:val="o"/>
+      <w:lvlJc w:val="left"/>
+      <w:pPr>
+        <w:ind w:left="1080" w:hanging="360"/>
+      </w:pPr>
+      <w:rPr>
+        <w:rFonts w:ascii="Courier New" w:hAnsi="Courier New" w:cs="Courier New" w:hint="default"/>
+      </w:rPr>
+    </w:lvl>
+    <w:lvl w:ilvl="2" w:tplc="04090005" w:tentative="1">
+      <w:start w:val="1"/>
+      <w:numFmt w:val="bullet"/>
+      <w:lvlText w:val=""/>
+      <w:lvlJc w:val="left"/>
+      <w:pPr>
+        <w:ind w:left="1800" w:hanging="360"/>
+      </w:pPr>
+      <w:rPr>
+        <w:rFonts w:ascii="Wingdings" w:hAnsi="Wingdings" w:hint="default"/>
+      </w:rPr>
+    </w:lvl>
+    <w:lvl w:ilvl="3" w:tplc="04090001" w:tentative="1">
+      <w:start w:val="1"/>
+      <w:numFmt w:val="bullet"/>
+      <w:lvlText w:val=""/>
+      <w:lvlJc w:val="left"/>
+      <w:pPr>
+        <w:ind w:left="2520" w:hanging="360"/>
+      </w:pPr>
+      <w:rPr>
+        <w:rFonts w:ascii="Symbol" w:hAnsi="Symbol" w:hint="default"/>
+      </w:rPr>
+    </w:lvl>
+    <w:lvl w:ilvl="4" w:tplc="04090003" w:tentative="1">
+      <w:start w:val="1"/>
+      <w:numFmt w:val="bullet"/>
+      <w:lvlText w:val="o"/>
+      <w:lvlJc w:val="left"/>
+      <w:pPr>
+        <w:ind w:left="3240" w:hanging="360"/>
+      </w:pPr>
+      <w:rPr>
+        <w:rFonts w:ascii="Courier New" w:hAnsi="Courier New" w:cs="Courier New" w:hint="default"/>
+      </w:rPr>
+    </w:lvl>
+    <w:lvl w:ilvl="5" w:tplc="04090005" w:tentative="1">
+      <w:start w:val="1"/>
+      <w:numFmt w:val="bullet"/>
+      <w:lvlText w:val=""/>
+      <w:lvlJc w:val="left"/>
+      <w:pPr>
+        <w:ind w:left="3960" w:hanging="360"/>
+      </w:pPr>
+      <w:rPr>
+        <w:rFonts w:ascii="Wingdings" w:hAnsi="Wingdings" w:hint="default"/>
+      </w:rPr>
+    </w:lvl>
+    <w:lvl w:ilvl="6" w:tplc="04090001" w:tentative="1">
+      <w:start w:val="1"/>
+      <w:numFmt w:val="bullet"/>
+      <w:lvlText w:val=""/>
+      <w:lvlJc w:val="left"/>
+      <w:pPr>
+        <w:ind w:left="4680" w:hanging="360"/>
+      </w:pPr>
+      <w:rPr>
+        <w:rFonts w:ascii="Symbol" w:hAnsi="Symbol" w:hint="default"/>
+      </w:rPr>
+    </w:lvl>
+    <w:lvl w:ilvl="7" w:tplc="04090003" w:tentative="1">
+      <w:start w:val="1"/>
+      <w:numFmt w:val="bullet"/>
+      <w:lvlText w:val="o"/>
+      <w:lvlJc w:val="left"/>
+      <w:pPr>
+        <w:ind w:left="5400" w:hanging="360"/>
+      </w:pPr>
+      <w:rPr>
+        <w:rFonts w:ascii="Courier New" w:hAnsi="Courier New" w:cs="Courier New" w:hint="default"/>
+      </w:rPr>
+    </w:lvl>
+    <w:lvl w:ilvl="8" w:tplc="04090005" w:tentative="1">
+      <w:start w:val="1"/>
+      <w:numFmt w:val="bullet"/>
+      <w:lvlText w:val=""/>
+      <w:lvlJc w:val="left"/>
+      <w:pPr>
+        <w:ind w:left="6120" w:hanging="360"/>
+      </w:pPr>
+      <w:rPr>
+        <w:rFonts w:ascii="Wingdings" w:hAnsi="Wingdings" w:hint="default"/>
+      </w:rPr>
+    </w:lvl>
+  </w:abstractNum>
+  <w:abstractNum w:abstractNumId="12" w15:restartNumberingAfterBreak="0">
     <w:nsid w:val="43920757"/>
     <w:multiLevelType w:val="multilevel"/>
     <w:tmpl w:val="6F545668"/>
@@ -4866,7 +5686,7 @@
       </w:pPr>
     </w:lvl>
   </w:abstractNum>
-  <w:abstractNum w:abstractNumId="10" w15:restartNumberingAfterBreak="0">
+  <w:abstractNum w:abstractNumId="13" w15:restartNumberingAfterBreak="0">
     <w:nsid w:val="4CB61BF5"/>
     <w:multiLevelType w:val="multilevel"/>
     <w:tmpl w:val="7BFE2686"/>
@@ -4952,7 +5772,120 @@
       </w:pPr>
     </w:lvl>
   </w:abstractNum>
-  <w:abstractNum w:abstractNumId="11" w15:restartNumberingAfterBreak="0">
+  <w:abstractNum w:abstractNumId="14" w15:restartNumberingAfterBreak="0">
+    <w:nsid w:val="4E880B15"/>
+    <w:multiLevelType w:val="hybridMultilevel"/>
+    <w:tmpl w:val="29888BF0"/>
+    <w:lvl w:ilvl="0" w:tplc="04090001">
+      <w:start w:val="1"/>
+      <w:numFmt w:val="bullet"/>
+      <w:lvlText w:val=""/>
+      <w:lvlJc w:val="left"/>
+      <w:pPr>
+        <w:ind w:left="360" w:hanging="360"/>
+      </w:pPr>
+      <w:rPr>
+        <w:rFonts w:ascii="Symbol" w:hAnsi="Symbol" w:hint="default"/>
+      </w:rPr>
+    </w:lvl>
+    <w:lvl w:ilvl="1" w:tplc="04090003" w:tentative="1">
+      <w:start w:val="1"/>
+      <w:numFmt w:val="bullet"/>
+      <w:lvlText w:val="o"/>
+      <w:lvlJc w:val="left"/>
+      <w:pPr>
+        <w:ind w:left="1080" w:hanging="360"/>
+      </w:pPr>
+      <w:rPr>
+        <w:rFonts w:ascii="Courier New" w:hAnsi="Courier New" w:cs="Courier New" w:hint="default"/>
+      </w:rPr>
+    </w:lvl>
+    <w:lvl w:ilvl="2" w:tplc="04090005" w:tentative="1">
+      <w:start w:val="1"/>
+      <w:numFmt w:val="bullet"/>
+      <w:lvlText w:val=""/>
+      <w:lvlJc w:val="left"/>
+      <w:pPr>
+        <w:ind w:left="1800" w:hanging="360"/>
+      </w:pPr>
+      <w:rPr>
+        <w:rFonts w:ascii="Wingdings" w:hAnsi="Wingdings" w:hint="default"/>
+      </w:rPr>
+    </w:lvl>
+    <w:lvl w:ilvl="3" w:tplc="04090001" w:tentative="1">
+      <w:start w:val="1"/>
+      <w:numFmt w:val="bullet"/>
+      <w:lvlText w:val=""/>
+      <w:lvlJc w:val="left"/>
+      <w:pPr>
+        <w:ind w:left="2520" w:hanging="360"/>
+      </w:pPr>
+      <w:rPr>
+        <w:rFonts w:ascii="Symbol" w:hAnsi="Symbol" w:hint="default"/>
+      </w:rPr>
+    </w:lvl>
+    <w:lvl w:ilvl="4" w:tplc="04090003" w:tentative="1">
+      <w:start w:val="1"/>
+      <w:numFmt w:val="bullet"/>
+      <w:lvlText w:val="o"/>
+      <w:lvlJc w:val="left"/>
+      <w:pPr>
+        <w:ind w:left="3240" w:hanging="360"/>
+      </w:pPr>
+      <w:rPr>
+        <w:rFonts w:ascii="Courier New" w:hAnsi="Courier New" w:cs="Courier New" w:hint="default"/>
+      </w:rPr>
+    </w:lvl>
+    <w:lvl w:ilvl="5" w:tplc="04090005" w:tentative="1">
+      <w:start w:val="1"/>
+      <w:numFmt w:val="bullet"/>
+      <w:lvlText w:val=""/>
+      <w:lvlJc w:val="left"/>
+      <w:pPr>
+        <w:ind w:left="3960" w:hanging="360"/>
+      </w:pPr>
+      <w:rPr>
+        <w:rFonts w:ascii="Wingdings" w:hAnsi="Wingdings" w:hint="default"/>
+      </w:rPr>
+    </w:lvl>
+    <w:lvl w:ilvl="6" w:tplc="04090001" w:tentative="1">
+      <w:start w:val="1"/>
+      <w:numFmt w:val="bullet"/>
+      <w:lvlText w:val=""/>
+      <w:lvlJc w:val="left"/>
+      <w:pPr>
+        <w:ind w:left="4680" w:hanging="360"/>
+      </w:pPr>
+      <w:rPr>
+        <w:rFonts w:ascii="Symbol" w:hAnsi="Symbol" w:hint="default"/>
+      </w:rPr>
+    </w:lvl>
+    <w:lvl w:ilvl="7" w:tplc="04090003" w:tentative="1">
+      <w:start w:val="1"/>
+      <w:numFmt w:val="bullet"/>
+      <w:lvlText w:val="o"/>
+      <w:lvlJc w:val="left"/>
+      <w:pPr>
+        <w:ind w:left="5400" w:hanging="360"/>
+      </w:pPr>
+      <w:rPr>
+        <w:rFonts w:ascii="Courier New" w:hAnsi="Courier New" w:cs="Courier New" w:hint="default"/>
+      </w:rPr>
+    </w:lvl>
+    <w:lvl w:ilvl="8" w:tplc="04090005" w:tentative="1">
+      <w:start w:val="1"/>
+      <w:numFmt w:val="bullet"/>
+      <w:lvlText w:val=""/>
+      <w:lvlJc w:val="left"/>
+      <w:pPr>
+        <w:ind w:left="6120" w:hanging="360"/>
+      </w:pPr>
+      <w:rPr>
+        <w:rFonts w:ascii="Wingdings" w:hAnsi="Wingdings" w:hint="default"/>
+      </w:rPr>
+    </w:lvl>
+  </w:abstractNum>
+  <w:abstractNum w:abstractNumId="15" w15:restartNumberingAfterBreak="0">
     <w:nsid w:val="575349DA"/>
     <w:multiLevelType w:val="multilevel"/>
     <w:tmpl w:val="DE8C1E96"/>
@@ -5038,7 +5971,7 @@
       </w:pPr>
     </w:lvl>
   </w:abstractNum>
-  <w:abstractNum w:abstractNumId="12" w15:restartNumberingAfterBreak="0">
+  <w:abstractNum w:abstractNumId="16" w15:restartNumberingAfterBreak="0">
     <w:nsid w:val="57BD3D8C"/>
     <w:multiLevelType w:val="multilevel"/>
     <w:tmpl w:val="D77E7886"/>
@@ -5187,7 +6120,7 @@
       </w:rPr>
     </w:lvl>
   </w:abstractNum>
-  <w:abstractNum w:abstractNumId="13" w15:restartNumberingAfterBreak="0">
+  <w:abstractNum w:abstractNumId="17" w15:restartNumberingAfterBreak="0">
     <w:nsid w:val="5A1054E7"/>
     <w:multiLevelType w:val="multilevel"/>
     <w:tmpl w:val="DBB66870"/>
@@ -5273,7 +6206,7 @@
       </w:pPr>
     </w:lvl>
   </w:abstractNum>
-  <w:abstractNum w:abstractNumId="14" w15:restartNumberingAfterBreak="0">
+  <w:abstractNum w:abstractNumId="18" w15:restartNumberingAfterBreak="0">
     <w:nsid w:val="5F127F45"/>
     <w:multiLevelType w:val="multilevel"/>
     <w:tmpl w:val="7B04CD4E"/>
@@ -5359,7 +6292,7 @@
       </w:pPr>
     </w:lvl>
   </w:abstractNum>
-  <w:abstractNum w:abstractNumId="15" w15:restartNumberingAfterBreak="0">
+  <w:abstractNum w:abstractNumId="19" w15:restartNumberingAfterBreak="0">
     <w:nsid w:val="62482A67"/>
     <w:multiLevelType w:val="multilevel"/>
     <w:tmpl w:val="E542BB70"/>
@@ -5445,7 +6378,7 @@
       </w:pPr>
     </w:lvl>
   </w:abstractNum>
-  <w:abstractNum w:abstractNumId="16" w15:restartNumberingAfterBreak="0">
+  <w:abstractNum w:abstractNumId="20" w15:restartNumberingAfterBreak="0">
     <w:nsid w:val="641F3D78"/>
     <w:multiLevelType w:val="multilevel"/>
     <w:tmpl w:val="EFC04B3A"/>
@@ -5531,7 +6464,7 @@
       </w:pPr>
     </w:lvl>
   </w:abstractNum>
-  <w:abstractNum w:abstractNumId="17" w15:restartNumberingAfterBreak="0">
+  <w:abstractNum w:abstractNumId="21" w15:restartNumberingAfterBreak="0">
     <w:nsid w:val="66FA43BB"/>
     <w:multiLevelType w:val="multilevel"/>
     <w:tmpl w:val="63E0EDEA"/>
@@ -5617,7 +6550,7 @@
       </w:pPr>
     </w:lvl>
   </w:abstractNum>
-  <w:abstractNum w:abstractNumId="18" w15:restartNumberingAfterBreak="0">
+  <w:abstractNum w:abstractNumId="22" w15:restartNumberingAfterBreak="0">
     <w:nsid w:val="6ADC3BA0"/>
     <w:multiLevelType w:val="multilevel"/>
     <w:tmpl w:val="4D3A1702"/>
@@ -5703,7 +6636,7 @@
       </w:pPr>
     </w:lvl>
   </w:abstractNum>
-  <w:abstractNum w:abstractNumId="19" w15:restartNumberingAfterBreak="0">
+  <w:abstractNum w:abstractNumId="23" w15:restartNumberingAfterBreak="0">
     <w:nsid w:val="6BE56DEF"/>
     <w:multiLevelType w:val="multilevel"/>
     <w:tmpl w:val="7FF44ABC"/>
@@ -5789,7 +6722,120 @@
       </w:pPr>
     </w:lvl>
   </w:abstractNum>
-  <w:abstractNum w:abstractNumId="20" w15:restartNumberingAfterBreak="0">
+  <w:abstractNum w:abstractNumId="24" w15:restartNumberingAfterBreak="0">
+    <w:nsid w:val="6FBD7EBD"/>
+    <w:multiLevelType w:val="hybridMultilevel"/>
+    <w:tmpl w:val="C48E3336"/>
+    <w:lvl w:ilvl="0" w:tplc="04090001">
+      <w:start w:val="1"/>
+      <w:numFmt w:val="bullet"/>
+      <w:lvlText w:val=""/>
+      <w:lvlJc w:val="left"/>
+      <w:pPr>
+        <w:ind w:left="720" w:hanging="360"/>
+      </w:pPr>
+      <w:rPr>
+        <w:rFonts w:ascii="Symbol" w:hAnsi="Symbol" w:hint="default"/>
+      </w:rPr>
+    </w:lvl>
+    <w:lvl w:ilvl="1" w:tplc="04090003" w:tentative="1">
+      <w:start w:val="1"/>
+      <w:numFmt w:val="bullet"/>
+      <w:lvlText w:val="o"/>
+      <w:lvlJc w:val="left"/>
+      <w:pPr>
+        <w:ind w:left="1440" w:hanging="360"/>
+      </w:pPr>
+      <w:rPr>
+        <w:rFonts w:ascii="Courier New" w:hAnsi="Courier New" w:cs="Courier New" w:hint="default"/>
+      </w:rPr>
+    </w:lvl>
+    <w:lvl w:ilvl="2" w:tplc="04090005" w:tentative="1">
+      <w:start w:val="1"/>
+      <w:numFmt w:val="bullet"/>
+      <w:lvlText w:val=""/>
+      <w:lvlJc w:val="left"/>
+      <w:pPr>
+        <w:ind w:left="2160" w:hanging="360"/>
+      </w:pPr>
+      <w:rPr>
+        <w:rFonts w:ascii="Wingdings" w:hAnsi="Wingdings" w:hint="default"/>
+      </w:rPr>
+    </w:lvl>
+    <w:lvl w:ilvl="3" w:tplc="04090001" w:tentative="1">
+      <w:start w:val="1"/>
+      <w:numFmt w:val="bullet"/>
+      <w:lvlText w:val=""/>
+      <w:lvlJc w:val="left"/>
+      <w:pPr>
+        <w:ind w:left="2880" w:hanging="360"/>
+      </w:pPr>
+      <w:rPr>
+        <w:rFonts w:ascii="Symbol" w:hAnsi="Symbol" w:hint="default"/>
+      </w:rPr>
+    </w:lvl>
+    <w:lvl w:ilvl="4" w:tplc="04090003" w:tentative="1">
+      <w:start w:val="1"/>
+      <w:numFmt w:val="bullet"/>
+      <w:lvlText w:val="o"/>
+      <w:lvlJc w:val="left"/>
+      <w:pPr>
+        <w:ind w:left="3600" w:hanging="360"/>
+      </w:pPr>
+      <w:rPr>
+        <w:rFonts w:ascii="Courier New" w:hAnsi="Courier New" w:cs="Courier New" w:hint="default"/>
+      </w:rPr>
+    </w:lvl>
+    <w:lvl w:ilvl="5" w:tplc="04090005" w:tentative="1">
+      <w:start w:val="1"/>
+      <w:numFmt w:val="bullet"/>
+      <w:lvlText w:val=""/>
+      <w:lvlJc w:val="left"/>
+      <w:pPr>
+        <w:ind w:left="4320" w:hanging="360"/>
+      </w:pPr>
+      <w:rPr>
+        <w:rFonts w:ascii="Wingdings" w:hAnsi="Wingdings" w:hint="default"/>
+      </w:rPr>
+    </w:lvl>
+    <w:lvl w:ilvl="6" w:tplc="04090001" w:tentative="1">
+      <w:start w:val="1"/>
+      <w:numFmt w:val="bullet"/>
+      <w:lvlText w:val=""/>
+      <w:lvlJc w:val="left"/>
+      <w:pPr>
+        <w:ind w:left="5040" w:hanging="360"/>
+      </w:pPr>
+      <w:rPr>
+        <w:rFonts w:ascii="Symbol" w:hAnsi="Symbol" w:hint="default"/>
+      </w:rPr>
+    </w:lvl>
+    <w:lvl w:ilvl="7" w:tplc="04090003" w:tentative="1">
+      <w:start w:val="1"/>
+      <w:numFmt w:val="bullet"/>
+      <w:lvlText w:val="o"/>
+      <w:lvlJc w:val="left"/>
+      <w:pPr>
+        <w:ind w:left="5760" w:hanging="360"/>
+      </w:pPr>
+      <w:rPr>
+        <w:rFonts w:ascii="Courier New" w:hAnsi="Courier New" w:cs="Courier New" w:hint="default"/>
+      </w:rPr>
+    </w:lvl>
+    <w:lvl w:ilvl="8" w:tplc="04090005" w:tentative="1">
+      <w:start w:val="1"/>
+      <w:numFmt w:val="bullet"/>
+      <w:lvlText w:val=""/>
+      <w:lvlJc w:val="left"/>
+      <w:pPr>
+        <w:ind w:left="6480" w:hanging="360"/>
+      </w:pPr>
+      <w:rPr>
+        <w:rFonts w:ascii="Wingdings" w:hAnsi="Wingdings" w:hint="default"/>
+      </w:rPr>
+    </w:lvl>
+  </w:abstractNum>
+  <w:abstractNum w:abstractNumId="25" w15:restartNumberingAfterBreak="0">
     <w:nsid w:val="75021DA9"/>
     <w:multiLevelType w:val="multilevel"/>
     <w:tmpl w:val="3F9A4B8C"/>
@@ -5875,7 +6921,7 @@
       </w:pPr>
     </w:lvl>
   </w:abstractNum>
-  <w:abstractNum w:abstractNumId="21" w15:restartNumberingAfterBreak="0">
+  <w:abstractNum w:abstractNumId="26" w15:restartNumberingAfterBreak="0">
     <w:nsid w:val="775668D1"/>
     <w:multiLevelType w:val="multilevel"/>
     <w:tmpl w:val="EA8200FA"/>
@@ -6024,7 +7070,7 @@
       </w:rPr>
     </w:lvl>
   </w:abstractNum>
-  <w:abstractNum w:abstractNumId="22" w15:restartNumberingAfterBreak="0">
+  <w:abstractNum w:abstractNumId="27" w15:restartNumberingAfterBreak="0">
     <w:nsid w:val="78BE5BE0"/>
     <w:multiLevelType w:val="multilevel"/>
     <w:tmpl w:val="CCFEBC2E"/>
@@ -6110,7 +7156,7 @@
       </w:pPr>
     </w:lvl>
   </w:abstractNum>
-  <w:abstractNum w:abstractNumId="23" w15:restartNumberingAfterBreak="0">
+  <w:abstractNum w:abstractNumId="28" w15:restartNumberingAfterBreak="0">
     <w:nsid w:val="78E700CC"/>
     <w:multiLevelType w:val="multilevel"/>
     <w:tmpl w:val="7B7CAC66"/>
@@ -6196,7 +7242,7 @@
       </w:pPr>
     </w:lvl>
   </w:abstractNum>
-  <w:abstractNum w:abstractNumId="24" w15:restartNumberingAfterBreak="0">
+  <w:abstractNum w:abstractNumId="29" w15:restartNumberingAfterBreak="0">
     <w:nsid w:val="7CA92F93"/>
     <w:multiLevelType w:val="multilevel"/>
     <w:tmpl w:val="88A46F8E"/>
@@ -6282,7 +7328,7 @@
       </w:pPr>
     </w:lvl>
   </w:abstractNum>
-  <w:abstractNum w:abstractNumId="25" w15:restartNumberingAfterBreak="0">
+  <w:abstractNum w:abstractNumId="30" w15:restartNumberingAfterBreak="0">
     <w:nsid w:val="7E137F54"/>
     <w:multiLevelType w:val="multilevel"/>
     <w:tmpl w:val="1EDC3D4C"/>
@@ -6369,82 +7415,97 @@
     </w:lvl>
   </w:abstractNum>
   <w:num w:numId="1" w16cid:durableId="1562399204">
-    <w:abstractNumId w:val="20"/>
+    <w:abstractNumId w:val="25"/>
   </w:num>
   <w:num w:numId="2" w16cid:durableId="86968271">
-    <w:abstractNumId w:val="11"/>
+    <w:abstractNumId w:val="15"/>
   </w:num>
   <w:num w:numId="3" w16cid:durableId="375276992">
     <w:abstractNumId w:val="0"/>
   </w:num>
   <w:num w:numId="4" w16cid:durableId="2042895391">
-    <w:abstractNumId w:val="19"/>
+    <w:abstractNumId w:val="23"/>
   </w:num>
   <w:num w:numId="5" w16cid:durableId="1121656185">
     <w:abstractNumId w:val="6"/>
   </w:num>
   <w:num w:numId="6" w16cid:durableId="64231506">
-    <w:abstractNumId w:val="22"/>
+    <w:abstractNumId w:val="27"/>
   </w:num>
   <w:num w:numId="7" w16cid:durableId="210462437">
     <w:abstractNumId w:val="5"/>
   </w:num>
   <w:num w:numId="8" w16cid:durableId="582031995">
-    <w:abstractNumId w:val="18"/>
+    <w:abstractNumId w:val="22"/>
   </w:num>
   <w:num w:numId="9" w16cid:durableId="717170299">
-    <w:abstractNumId w:val="25"/>
+    <w:abstractNumId w:val="30"/>
   </w:num>
   <w:num w:numId="10" w16cid:durableId="534267461">
-    <w:abstractNumId w:val="24"/>
+    <w:abstractNumId w:val="29"/>
   </w:num>
   <w:num w:numId="11" w16cid:durableId="434177963">
     <w:abstractNumId w:val="4"/>
   </w:num>
   <w:num w:numId="12" w16cid:durableId="366443973">
-    <w:abstractNumId w:val="16"/>
+    <w:abstractNumId w:val="20"/>
   </w:num>
   <w:num w:numId="13" w16cid:durableId="638463847">
     <w:abstractNumId w:val="1"/>
   </w:num>
   <w:num w:numId="14" w16cid:durableId="1999722549">
+    <w:abstractNumId w:val="17"/>
+  </w:num>
+  <w:num w:numId="15" w16cid:durableId="273827219">
+    <w:abstractNumId w:val="12"/>
+  </w:num>
+  <w:num w:numId="16" w16cid:durableId="292637455">
     <w:abstractNumId w:val="13"/>
   </w:num>
-  <w:num w:numId="15" w16cid:durableId="273827219">
-    <w:abstractNumId w:val="9"/>
-  </w:num>
-  <w:num w:numId="16" w16cid:durableId="292637455">
-    <w:abstractNumId w:val="10"/>
-  </w:num>
   <w:num w:numId="17" w16cid:durableId="119301115">
-    <w:abstractNumId w:val="14"/>
+    <w:abstractNumId w:val="18"/>
   </w:num>
   <w:num w:numId="18" w16cid:durableId="1130325203">
     <w:abstractNumId w:val="3"/>
   </w:num>
   <w:num w:numId="19" w16cid:durableId="1147474029">
-    <w:abstractNumId w:val="8"/>
+    <w:abstractNumId w:val="10"/>
   </w:num>
   <w:num w:numId="20" w16cid:durableId="1987739389">
-    <w:abstractNumId w:val="15"/>
+    <w:abstractNumId w:val="19"/>
   </w:num>
   <w:num w:numId="21" w16cid:durableId="1655261772">
     <w:abstractNumId w:val="2"/>
   </w:num>
   <w:num w:numId="22" w16cid:durableId="73672025">
+    <w:abstractNumId w:val="9"/>
+  </w:num>
+  <w:num w:numId="23" w16cid:durableId="2019770342">
+    <w:abstractNumId w:val="21"/>
+  </w:num>
+  <w:num w:numId="24" w16cid:durableId="450781970">
+    <w:abstractNumId w:val="28"/>
+  </w:num>
+  <w:num w:numId="25" w16cid:durableId="2006008774">
+    <w:abstractNumId w:val="26"/>
+  </w:num>
+  <w:num w:numId="26" w16cid:durableId="605505068">
+    <w:abstractNumId w:val="16"/>
+  </w:num>
+  <w:num w:numId="27" w16cid:durableId="1756397328">
+    <w:abstractNumId w:val="24"/>
+  </w:num>
+  <w:num w:numId="28" w16cid:durableId="965817621">
     <w:abstractNumId w:val="7"/>
   </w:num>
-  <w:num w:numId="23" w16cid:durableId="2019770342">
-    <w:abstractNumId w:val="17"/>
+  <w:num w:numId="29" w16cid:durableId="958219019">
+    <w:abstractNumId w:val="8"/>
   </w:num>
-  <w:num w:numId="24" w16cid:durableId="450781970">
-    <w:abstractNumId w:val="23"/>
+  <w:num w:numId="30" w16cid:durableId="410809280">
+    <w:abstractNumId w:val="14"/>
   </w:num>
-  <w:num w:numId="25" w16cid:durableId="2006008774">
-    <w:abstractNumId w:val="21"/>
-  </w:num>
-  <w:num w:numId="26" w16cid:durableId="605505068">
-    <w:abstractNumId w:val="12"/>
+  <w:num w:numId="31" w16cid:durableId="691493591">
+    <w:abstractNumId w:val="11"/>
   </w:num>
 </w:numbering>
 </file>
@@ -7067,6 +8128,7 @@
   <w:style w:type="character" w:default="1" w:styleId="DefaultParagraphFont">
     <w:name w:val="Default Paragraph Font"/>
     <w:uiPriority w:val="1"/>
+    <w:semiHidden/>
     <w:unhideWhenUsed/>
   </w:style>
   <w:style w:type="table" w:default="1" w:styleId="TableNormal">

</xml_diff>

<commit_message>
More updates to README
</commit_message>
<xml_diff>
--- a/README.docx
+++ b/README.docx
@@ -1699,7 +1699,7 @@
               <w:pStyle w:val="BodyText"/>
               <w:numPr>
                 <w:ilvl w:val="0"/>
-                <w:numId w:val="28"/>
+                <w:numId w:val="32"/>
               </w:numPr>
               <w:rPr>
                 <w:sz w:val="20"/>
@@ -1719,7 +1719,7 @@
               <w:pStyle w:val="BodyText"/>
               <w:numPr>
                 <w:ilvl w:val="0"/>
-                <w:numId w:val="28"/>
+                <w:numId w:val="32"/>
               </w:numPr>
               <w:rPr>
                 <w:sz w:val="20"/>
@@ -1739,7 +1739,7 @@
               <w:pStyle w:val="BodyText"/>
               <w:numPr>
                 <w:ilvl w:val="0"/>
-                <w:numId w:val="28"/>
+                <w:numId w:val="32"/>
               </w:numPr>
               <w:rPr>
                 <w:sz w:val="20"/>
@@ -1759,7 +1759,7 @@
               <w:pStyle w:val="BodyText"/>
               <w:numPr>
                 <w:ilvl w:val="0"/>
-                <w:numId w:val="28"/>
+                <w:numId w:val="32"/>
               </w:numPr>
               <w:rPr>
                 <w:sz w:val="20"/>
@@ -1779,7 +1779,7 @@
               <w:pStyle w:val="BodyText"/>
               <w:numPr>
                 <w:ilvl w:val="0"/>
-                <w:numId w:val="28"/>
+                <w:numId w:val="32"/>
               </w:numPr>
               <w:rPr>
                 <w:sz w:val="20"/>
@@ -1799,7 +1799,7 @@
               <w:pStyle w:val="BodyText"/>
               <w:numPr>
                 <w:ilvl w:val="0"/>
-                <w:numId w:val="28"/>
+                <w:numId w:val="32"/>
               </w:numPr>
               <w:rPr>
                 <w:sz w:val="20"/>
@@ -1826,7 +1826,7 @@
               <w:pStyle w:val="BodyText"/>
               <w:numPr>
                 <w:ilvl w:val="0"/>
-                <w:numId w:val="28"/>
+                <w:numId w:val="32"/>
               </w:numPr>
               <w:rPr>
                 <w:sz w:val="20"/>
@@ -1858,7 +1858,7 @@
               <w:pStyle w:val="BodyText"/>
               <w:numPr>
                 <w:ilvl w:val="0"/>
-                <w:numId w:val="28"/>
+                <w:numId w:val="33"/>
               </w:numPr>
               <w:rPr>
                 <w:sz w:val="20"/>
@@ -1878,7 +1878,7 @@
               <w:pStyle w:val="BodyText"/>
               <w:numPr>
                 <w:ilvl w:val="0"/>
-                <w:numId w:val="28"/>
+                <w:numId w:val="33"/>
               </w:numPr>
               <w:rPr>
                 <w:sz w:val="20"/>
@@ -1898,7 +1898,7 @@
               <w:pStyle w:val="BodyText"/>
               <w:numPr>
                 <w:ilvl w:val="0"/>
-                <w:numId w:val="28"/>
+                <w:numId w:val="33"/>
               </w:numPr>
               <w:rPr>
                 <w:sz w:val="20"/>
@@ -1918,7 +1918,7 @@
               <w:pStyle w:val="BodyText"/>
               <w:numPr>
                 <w:ilvl w:val="0"/>
-                <w:numId w:val="28"/>
+                <w:numId w:val="33"/>
               </w:numPr>
               <w:rPr>
                 <w:sz w:val="20"/>
@@ -1938,7 +1938,7 @@
               <w:pStyle w:val="BodyText"/>
               <w:numPr>
                 <w:ilvl w:val="0"/>
-                <w:numId w:val="28"/>
+                <w:numId w:val="33"/>
               </w:numPr>
               <w:rPr>
                 <w:sz w:val="20"/>
@@ -1958,7 +1958,7 @@
               <w:pStyle w:val="BodyText"/>
               <w:numPr>
                 <w:ilvl w:val="0"/>
-                <w:numId w:val="28"/>
+                <w:numId w:val="33"/>
               </w:numPr>
               <w:rPr>
                 <w:sz w:val="20"/>
@@ -1992,7 +1992,7 @@
               <w:pStyle w:val="BodyText"/>
               <w:numPr>
                 <w:ilvl w:val="0"/>
-                <w:numId w:val="28"/>
+                <w:numId w:val="33"/>
               </w:numPr>
               <w:rPr>
                 <w:sz w:val="20"/>
@@ -2047,7 +2047,7 @@
               <w:pStyle w:val="BodyText"/>
               <w:numPr>
                 <w:ilvl w:val="0"/>
-                <w:numId w:val="30"/>
+                <w:numId w:val="34"/>
               </w:numPr>
               <w:rPr>
                 <w:sz w:val="20"/>
@@ -2067,7 +2067,7 @@
               <w:pStyle w:val="BodyText"/>
               <w:numPr>
                 <w:ilvl w:val="0"/>
-                <w:numId w:val="30"/>
+                <w:numId w:val="34"/>
               </w:numPr>
               <w:rPr>
                 <w:sz w:val="20"/>
@@ -2092,7 +2092,7 @@
               <w:pStyle w:val="BodyText"/>
               <w:numPr>
                 <w:ilvl w:val="0"/>
-                <w:numId w:val="30"/>
+                <w:numId w:val="35"/>
               </w:numPr>
               <w:rPr>
                 <w:sz w:val="20"/>
@@ -2112,7 +2112,7 @@
               <w:pStyle w:val="BodyText"/>
               <w:numPr>
                 <w:ilvl w:val="0"/>
-                <w:numId w:val="30"/>
+                <w:numId w:val="35"/>
               </w:numPr>
               <w:rPr>
                 <w:sz w:val="20"/>
@@ -2147,7 +2147,7 @@
                 <w:sz w:val="20"/>
                 <w:szCs w:val="20"/>
               </w:rPr>
-              <w:t>Summary</w:t>
+              <w:t>Summary Comparison</w:t>
             </w:r>
           </w:p>
         </w:tc>
@@ -2160,7 +2160,7 @@
               <w:pStyle w:val="BodyText"/>
               <w:numPr>
                 <w:ilvl w:val="0"/>
-                <w:numId w:val="31"/>
+                <w:numId w:val="36"/>
               </w:numPr>
               <w:rPr>
                 <w:sz w:val="20"/>
@@ -2180,7 +2180,7 @@
               <w:pStyle w:val="BodyText"/>
               <w:numPr>
                 <w:ilvl w:val="0"/>
-                <w:numId w:val="31"/>
+                <w:numId w:val="36"/>
               </w:numPr>
               <w:rPr>
                 <w:sz w:val="20"/>
@@ -2200,7 +2200,7 @@
               <w:pStyle w:val="BodyText"/>
               <w:numPr>
                 <w:ilvl w:val="0"/>
-                <w:numId w:val="31"/>
+                <w:numId w:val="36"/>
               </w:numPr>
               <w:rPr>
                 <w:sz w:val="20"/>
@@ -2225,7 +2225,7 @@
               <w:pStyle w:val="BodyText"/>
               <w:numPr>
                 <w:ilvl w:val="0"/>
-                <w:numId w:val="31"/>
+                <w:numId w:val="37"/>
               </w:numPr>
               <w:rPr>
                 <w:sz w:val="20"/>
@@ -2245,7 +2245,7 @@
               <w:pStyle w:val="BodyText"/>
               <w:numPr>
                 <w:ilvl w:val="0"/>
-                <w:numId w:val="31"/>
+                <w:numId w:val="37"/>
               </w:numPr>
               <w:rPr>
                 <w:sz w:val="20"/>
@@ -2265,7 +2265,7 @@
               <w:pStyle w:val="BodyText"/>
               <w:numPr>
                 <w:ilvl w:val="0"/>
-                <w:numId w:val="31"/>
+                <w:numId w:val="37"/>
               </w:numPr>
               <w:rPr>
                 <w:sz w:val="20"/>
@@ -2285,7 +2285,7 @@
               <w:pStyle w:val="BodyText"/>
               <w:numPr>
                 <w:ilvl w:val="0"/>
-                <w:numId w:val="31"/>
+                <w:numId w:val="37"/>
               </w:numPr>
               <w:rPr>
                 <w:sz w:val="20"/>
@@ -4488,6 +4488,119 @@
 <file path=word/numbering.xml><?xml version="1.0" encoding="utf-8"?>
 <w:numbering xmlns:wpc="http://schemas.microsoft.com/office/word/2010/wordprocessingCanvas" xmlns:cx="http://schemas.microsoft.com/office/drawing/2014/chartex" xmlns:cx1="http://schemas.microsoft.com/office/drawing/2015/9/8/chartex" xmlns:cx2="http://schemas.microsoft.com/office/drawing/2015/10/21/chartex" xmlns:cx3="http://schemas.microsoft.com/office/drawing/2016/5/9/chartex" xmlns:cx4="http://schemas.microsoft.com/office/drawing/2016/5/10/chartex" xmlns:cx5="http://schemas.microsoft.com/office/drawing/2016/5/11/chartex" xmlns:cx6="http://schemas.microsoft.com/office/drawing/2016/5/12/chartex" xmlns:cx7="http://schemas.microsoft.com/office/drawing/2016/5/13/chartex" xmlns:cx8="http://schemas.microsoft.com/office/drawing/2016/5/14/chartex" xmlns:mc="http://schemas.openxmlformats.org/markup-compatibility/2006" xmlns:aink="http://schemas.microsoft.com/office/drawing/2016/ink" xmlns:am3d="http://schemas.microsoft.com/office/drawing/2017/model3d" xmlns:o="urn:schemas-microsoft-com:office:office" xmlns:oel="http://schemas.microsoft.com/office/2019/extlst" xmlns:r="http://schemas.openxmlformats.org/officeDocument/2006/relationships" xmlns:m="http://schemas.openxmlformats.org/officeDocument/2006/math" xmlns:v="urn:schemas-microsoft-com:vml" xmlns:wp14="http://schemas.microsoft.com/office/word/2010/wordprocessingDrawing" xmlns:wp="http://schemas.openxmlformats.org/drawingml/2006/wordprocessingDrawing" xmlns:w10="urn:schemas-microsoft-com:office:word" xmlns:w="http://schemas.openxmlformats.org/wordprocessingml/2006/main" xmlns:w14="http://schemas.microsoft.com/office/word/2010/wordml" xmlns:w15="http://schemas.microsoft.com/office/word/2012/wordml" xmlns:w16cex="http://schemas.microsoft.com/office/word/2018/wordml/cex" xmlns:w16cid="http://schemas.microsoft.com/office/word/2016/wordml/cid" xmlns:w16="http://schemas.microsoft.com/office/word/2018/wordml" xmlns:w16du="http://schemas.microsoft.com/office/word/2023/wordml/word16du" xmlns:w16sdtdh="http://schemas.microsoft.com/office/word/2020/wordml/sdtdatahash" xmlns:w16se="http://schemas.microsoft.com/office/word/2015/wordml/symex" xmlns:wpg="http://schemas.microsoft.com/office/word/2010/wordprocessingGroup" xmlns:wpi="http://schemas.microsoft.com/office/word/2010/wordprocessingInk" xmlns:wne="http://schemas.microsoft.com/office/word/2006/wordml" xmlns:wps="http://schemas.microsoft.com/office/word/2010/wordprocessingShape" mc:Ignorable="w14 w15 w16se w16cid w16 w16cex w16sdtdh w16du wp14">
   <w:abstractNum w:abstractNumId="0" w15:restartNumberingAfterBreak="0">
+    <w:nsid w:val="08513A7A"/>
+    <w:multiLevelType w:val="hybridMultilevel"/>
+    <w:tmpl w:val="35623F44"/>
+    <w:lvl w:ilvl="0" w:tplc="0409000F">
+      <w:start w:val="1"/>
+      <w:numFmt w:val="decimal"/>
+      <w:lvlText w:val="%1."/>
+      <w:lvlJc w:val="left"/>
+      <w:pPr>
+        <w:ind w:left="360" w:hanging="360"/>
+      </w:pPr>
+      <w:rPr>
+        <w:rFonts w:hint="default"/>
+      </w:rPr>
+    </w:lvl>
+    <w:lvl w:ilvl="1" w:tplc="FFFFFFFF" w:tentative="1">
+      <w:start w:val="1"/>
+      <w:numFmt w:val="bullet"/>
+      <w:lvlText w:val="o"/>
+      <w:lvlJc w:val="left"/>
+      <w:pPr>
+        <w:ind w:left="1080" w:hanging="360"/>
+      </w:pPr>
+      <w:rPr>
+        <w:rFonts w:ascii="Courier New" w:hAnsi="Courier New" w:cs="Courier New" w:hint="default"/>
+      </w:rPr>
+    </w:lvl>
+    <w:lvl w:ilvl="2" w:tplc="FFFFFFFF" w:tentative="1">
+      <w:start w:val="1"/>
+      <w:numFmt w:val="bullet"/>
+      <w:lvlText w:val=""/>
+      <w:lvlJc w:val="left"/>
+      <w:pPr>
+        <w:ind w:left="1800" w:hanging="360"/>
+      </w:pPr>
+      <w:rPr>
+        <w:rFonts w:ascii="Wingdings" w:hAnsi="Wingdings" w:hint="default"/>
+      </w:rPr>
+    </w:lvl>
+    <w:lvl w:ilvl="3" w:tplc="FFFFFFFF" w:tentative="1">
+      <w:start w:val="1"/>
+      <w:numFmt w:val="bullet"/>
+      <w:lvlText w:val=""/>
+      <w:lvlJc w:val="left"/>
+      <w:pPr>
+        <w:ind w:left="2520" w:hanging="360"/>
+      </w:pPr>
+      <w:rPr>
+        <w:rFonts w:ascii="Symbol" w:hAnsi="Symbol" w:hint="default"/>
+      </w:rPr>
+    </w:lvl>
+    <w:lvl w:ilvl="4" w:tplc="FFFFFFFF" w:tentative="1">
+      <w:start w:val="1"/>
+      <w:numFmt w:val="bullet"/>
+      <w:lvlText w:val="o"/>
+      <w:lvlJc w:val="left"/>
+      <w:pPr>
+        <w:ind w:left="3240" w:hanging="360"/>
+      </w:pPr>
+      <w:rPr>
+        <w:rFonts w:ascii="Courier New" w:hAnsi="Courier New" w:cs="Courier New" w:hint="default"/>
+      </w:rPr>
+    </w:lvl>
+    <w:lvl w:ilvl="5" w:tplc="FFFFFFFF" w:tentative="1">
+      <w:start w:val="1"/>
+      <w:numFmt w:val="bullet"/>
+      <w:lvlText w:val=""/>
+      <w:lvlJc w:val="left"/>
+      <w:pPr>
+        <w:ind w:left="3960" w:hanging="360"/>
+      </w:pPr>
+      <w:rPr>
+        <w:rFonts w:ascii="Wingdings" w:hAnsi="Wingdings" w:hint="default"/>
+      </w:rPr>
+    </w:lvl>
+    <w:lvl w:ilvl="6" w:tplc="FFFFFFFF" w:tentative="1">
+      <w:start w:val="1"/>
+      <w:numFmt w:val="bullet"/>
+      <w:lvlText w:val=""/>
+      <w:lvlJc w:val="left"/>
+      <w:pPr>
+        <w:ind w:left="4680" w:hanging="360"/>
+      </w:pPr>
+      <w:rPr>
+        <w:rFonts w:ascii="Symbol" w:hAnsi="Symbol" w:hint="default"/>
+      </w:rPr>
+    </w:lvl>
+    <w:lvl w:ilvl="7" w:tplc="FFFFFFFF" w:tentative="1">
+      <w:start w:val="1"/>
+      <w:numFmt w:val="bullet"/>
+      <w:lvlText w:val="o"/>
+      <w:lvlJc w:val="left"/>
+      <w:pPr>
+        <w:ind w:left="5400" w:hanging="360"/>
+      </w:pPr>
+      <w:rPr>
+        <w:rFonts w:ascii="Courier New" w:hAnsi="Courier New" w:cs="Courier New" w:hint="default"/>
+      </w:rPr>
+    </w:lvl>
+    <w:lvl w:ilvl="8" w:tplc="FFFFFFFF" w:tentative="1">
+      <w:start w:val="1"/>
+      <w:numFmt w:val="bullet"/>
+      <w:lvlText w:val=""/>
+      <w:lvlJc w:val="left"/>
+      <w:pPr>
+        <w:ind w:left="6120" w:hanging="360"/>
+      </w:pPr>
+      <w:rPr>
+        <w:rFonts w:ascii="Wingdings" w:hAnsi="Wingdings" w:hint="default"/>
+      </w:rPr>
+    </w:lvl>
+  </w:abstractNum>
+  <w:abstractNum w:abstractNumId="1" w15:restartNumberingAfterBreak="0">
     <w:nsid w:val="0AFA3B14"/>
     <w:multiLevelType w:val="multilevel"/>
     <w:tmpl w:val="777646F6"/>
@@ -4573,7 +4686,7 @@
       </w:pPr>
     </w:lvl>
   </w:abstractNum>
-  <w:abstractNum w:abstractNumId="1" w15:restartNumberingAfterBreak="0">
+  <w:abstractNum w:abstractNumId="2" w15:restartNumberingAfterBreak="0">
     <w:nsid w:val="0B450469"/>
     <w:multiLevelType w:val="multilevel"/>
     <w:tmpl w:val="BAA4A6F8"/>
@@ -4659,7 +4772,7 @@
       </w:pPr>
     </w:lvl>
   </w:abstractNum>
-  <w:abstractNum w:abstractNumId="2" w15:restartNumberingAfterBreak="0">
+  <w:abstractNum w:abstractNumId="3" w15:restartNumberingAfterBreak="0">
     <w:nsid w:val="0EA454C0"/>
     <w:multiLevelType w:val="multilevel"/>
     <w:tmpl w:val="40AA1FF2"/>
@@ -4745,7 +4858,7 @@
       </w:pPr>
     </w:lvl>
   </w:abstractNum>
-  <w:abstractNum w:abstractNumId="3" w15:restartNumberingAfterBreak="0">
+  <w:abstractNum w:abstractNumId="4" w15:restartNumberingAfterBreak="0">
     <w:nsid w:val="11687E18"/>
     <w:multiLevelType w:val="multilevel"/>
     <w:tmpl w:val="7C2C03D0"/>
@@ -4831,7 +4944,120 @@
       </w:pPr>
     </w:lvl>
   </w:abstractNum>
-  <w:abstractNum w:abstractNumId="4" w15:restartNumberingAfterBreak="0">
+  <w:abstractNum w:abstractNumId="5" w15:restartNumberingAfterBreak="0">
+    <w:nsid w:val="119127CF"/>
+    <w:multiLevelType w:val="hybridMultilevel"/>
+    <w:tmpl w:val="B5285E6A"/>
+    <w:lvl w:ilvl="0" w:tplc="0409000F">
+      <w:start w:val="1"/>
+      <w:numFmt w:val="decimal"/>
+      <w:lvlText w:val="%1."/>
+      <w:lvlJc w:val="left"/>
+      <w:pPr>
+        <w:ind w:left="360" w:hanging="360"/>
+      </w:pPr>
+      <w:rPr>
+        <w:rFonts w:hint="default"/>
+      </w:rPr>
+    </w:lvl>
+    <w:lvl w:ilvl="1" w:tplc="FFFFFFFF" w:tentative="1">
+      <w:start w:val="1"/>
+      <w:numFmt w:val="bullet"/>
+      <w:lvlText w:val="o"/>
+      <w:lvlJc w:val="left"/>
+      <w:pPr>
+        <w:ind w:left="1080" w:hanging="360"/>
+      </w:pPr>
+      <w:rPr>
+        <w:rFonts w:ascii="Courier New" w:hAnsi="Courier New" w:cs="Courier New" w:hint="default"/>
+      </w:rPr>
+    </w:lvl>
+    <w:lvl w:ilvl="2" w:tplc="FFFFFFFF" w:tentative="1">
+      <w:start w:val="1"/>
+      <w:numFmt w:val="bullet"/>
+      <w:lvlText w:val=""/>
+      <w:lvlJc w:val="left"/>
+      <w:pPr>
+        <w:ind w:left="1800" w:hanging="360"/>
+      </w:pPr>
+      <w:rPr>
+        <w:rFonts w:ascii="Wingdings" w:hAnsi="Wingdings" w:hint="default"/>
+      </w:rPr>
+    </w:lvl>
+    <w:lvl w:ilvl="3" w:tplc="FFFFFFFF" w:tentative="1">
+      <w:start w:val="1"/>
+      <w:numFmt w:val="bullet"/>
+      <w:lvlText w:val=""/>
+      <w:lvlJc w:val="left"/>
+      <w:pPr>
+        <w:ind w:left="2520" w:hanging="360"/>
+      </w:pPr>
+      <w:rPr>
+        <w:rFonts w:ascii="Symbol" w:hAnsi="Symbol" w:hint="default"/>
+      </w:rPr>
+    </w:lvl>
+    <w:lvl w:ilvl="4" w:tplc="FFFFFFFF" w:tentative="1">
+      <w:start w:val="1"/>
+      <w:numFmt w:val="bullet"/>
+      <w:lvlText w:val="o"/>
+      <w:lvlJc w:val="left"/>
+      <w:pPr>
+        <w:ind w:left="3240" w:hanging="360"/>
+      </w:pPr>
+      <w:rPr>
+        <w:rFonts w:ascii="Courier New" w:hAnsi="Courier New" w:cs="Courier New" w:hint="default"/>
+      </w:rPr>
+    </w:lvl>
+    <w:lvl w:ilvl="5" w:tplc="FFFFFFFF" w:tentative="1">
+      <w:start w:val="1"/>
+      <w:numFmt w:val="bullet"/>
+      <w:lvlText w:val=""/>
+      <w:lvlJc w:val="left"/>
+      <w:pPr>
+        <w:ind w:left="3960" w:hanging="360"/>
+      </w:pPr>
+      <w:rPr>
+        <w:rFonts w:ascii="Wingdings" w:hAnsi="Wingdings" w:hint="default"/>
+      </w:rPr>
+    </w:lvl>
+    <w:lvl w:ilvl="6" w:tplc="FFFFFFFF" w:tentative="1">
+      <w:start w:val="1"/>
+      <w:numFmt w:val="bullet"/>
+      <w:lvlText w:val=""/>
+      <w:lvlJc w:val="left"/>
+      <w:pPr>
+        <w:ind w:left="4680" w:hanging="360"/>
+      </w:pPr>
+      <w:rPr>
+        <w:rFonts w:ascii="Symbol" w:hAnsi="Symbol" w:hint="default"/>
+      </w:rPr>
+    </w:lvl>
+    <w:lvl w:ilvl="7" w:tplc="FFFFFFFF" w:tentative="1">
+      <w:start w:val="1"/>
+      <w:numFmt w:val="bullet"/>
+      <w:lvlText w:val="o"/>
+      <w:lvlJc w:val="left"/>
+      <w:pPr>
+        <w:ind w:left="5400" w:hanging="360"/>
+      </w:pPr>
+      <w:rPr>
+        <w:rFonts w:ascii="Courier New" w:hAnsi="Courier New" w:cs="Courier New" w:hint="default"/>
+      </w:rPr>
+    </w:lvl>
+    <w:lvl w:ilvl="8" w:tplc="FFFFFFFF" w:tentative="1">
+      <w:start w:val="1"/>
+      <w:numFmt w:val="bullet"/>
+      <w:lvlText w:val=""/>
+      <w:lvlJc w:val="left"/>
+      <w:pPr>
+        <w:ind w:left="6120" w:hanging="360"/>
+      </w:pPr>
+      <w:rPr>
+        <w:rFonts w:ascii="Wingdings" w:hAnsi="Wingdings" w:hint="default"/>
+      </w:rPr>
+    </w:lvl>
+  </w:abstractNum>
+  <w:abstractNum w:abstractNumId="6" w15:restartNumberingAfterBreak="0">
     <w:nsid w:val="19B032C2"/>
     <w:multiLevelType w:val="multilevel"/>
     <w:tmpl w:val="D0A4B1BE"/>
@@ -4917,7 +5143,7 @@
       </w:pPr>
     </w:lvl>
   </w:abstractNum>
-  <w:abstractNum w:abstractNumId="5" w15:restartNumberingAfterBreak="0">
+  <w:abstractNum w:abstractNumId="7" w15:restartNumberingAfterBreak="0">
     <w:nsid w:val="1C8B2CF8"/>
     <w:multiLevelType w:val="multilevel"/>
     <w:tmpl w:val="DF9C1C24"/>
@@ -5003,7 +5229,7 @@
       </w:pPr>
     </w:lvl>
   </w:abstractNum>
-  <w:abstractNum w:abstractNumId="6" w15:restartNumberingAfterBreak="0">
+  <w:abstractNum w:abstractNumId="8" w15:restartNumberingAfterBreak="0">
     <w:nsid w:val="1FF77014"/>
     <w:multiLevelType w:val="multilevel"/>
     <w:tmpl w:val="FC68AEFE"/>
@@ -5089,7 +5315,7 @@
       </w:pPr>
     </w:lvl>
   </w:abstractNum>
-  <w:abstractNum w:abstractNumId="7" w15:restartNumberingAfterBreak="0">
+  <w:abstractNum w:abstractNumId="9" w15:restartNumberingAfterBreak="0">
     <w:nsid w:val="20CE2817"/>
     <w:multiLevelType w:val="hybridMultilevel"/>
     <w:tmpl w:val="D87459CC"/>
@@ -5202,7 +5428,7 @@
       </w:rPr>
     </w:lvl>
   </w:abstractNum>
-  <w:abstractNum w:abstractNumId="8" w15:restartNumberingAfterBreak="0">
+  <w:abstractNum w:abstractNumId="10" w15:restartNumberingAfterBreak="0">
     <w:nsid w:val="2C8B7ADD"/>
     <w:multiLevelType w:val="hybridMultilevel"/>
     <w:tmpl w:val="936E56B8"/>
@@ -5315,7 +5541,7 @@
       </w:rPr>
     </w:lvl>
   </w:abstractNum>
-  <w:abstractNum w:abstractNumId="9" w15:restartNumberingAfterBreak="0">
+  <w:abstractNum w:abstractNumId="11" w15:restartNumberingAfterBreak="0">
     <w:nsid w:val="2E104CB3"/>
     <w:multiLevelType w:val="multilevel"/>
     <w:tmpl w:val="4582DA66"/>
@@ -5401,7 +5627,7 @@
       </w:pPr>
     </w:lvl>
   </w:abstractNum>
-  <w:abstractNum w:abstractNumId="10" w15:restartNumberingAfterBreak="0">
+  <w:abstractNum w:abstractNumId="12" w15:restartNumberingAfterBreak="0">
     <w:nsid w:val="32F524C3"/>
     <w:multiLevelType w:val="multilevel"/>
     <w:tmpl w:val="F8E63618"/>
@@ -5487,7 +5713,7 @@
       </w:pPr>
     </w:lvl>
   </w:abstractNum>
-  <w:abstractNum w:abstractNumId="11" w15:restartNumberingAfterBreak="0">
+  <w:abstractNum w:abstractNumId="13" w15:restartNumberingAfterBreak="0">
     <w:nsid w:val="3D6E6F98"/>
     <w:multiLevelType w:val="hybridMultilevel"/>
     <w:tmpl w:val="440CF3A0"/>
@@ -5600,7 +5826,7 @@
       </w:rPr>
     </w:lvl>
   </w:abstractNum>
-  <w:abstractNum w:abstractNumId="12" w15:restartNumberingAfterBreak="0">
+  <w:abstractNum w:abstractNumId="14" w15:restartNumberingAfterBreak="0">
     <w:nsid w:val="43920757"/>
     <w:multiLevelType w:val="multilevel"/>
     <w:tmpl w:val="6F545668"/>
@@ -5686,7 +5912,120 @@
       </w:pPr>
     </w:lvl>
   </w:abstractNum>
-  <w:abstractNum w:abstractNumId="13" w15:restartNumberingAfterBreak="0">
+  <w:abstractNum w:abstractNumId="15" w15:restartNumberingAfterBreak="0">
+    <w:nsid w:val="475429AF"/>
+    <w:multiLevelType w:val="hybridMultilevel"/>
+    <w:tmpl w:val="13B6A232"/>
+    <w:lvl w:ilvl="0" w:tplc="0409000F">
+      <w:start w:val="1"/>
+      <w:numFmt w:val="decimal"/>
+      <w:lvlText w:val="%1."/>
+      <w:lvlJc w:val="left"/>
+      <w:pPr>
+        <w:ind w:left="360" w:hanging="360"/>
+      </w:pPr>
+      <w:rPr>
+        <w:rFonts w:hint="default"/>
+      </w:rPr>
+    </w:lvl>
+    <w:lvl w:ilvl="1" w:tplc="FFFFFFFF" w:tentative="1">
+      <w:start w:val="1"/>
+      <w:numFmt w:val="bullet"/>
+      <w:lvlText w:val="o"/>
+      <w:lvlJc w:val="left"/>
+      <w:pPr>
+        <w:ind w:left="1080" w:hanging="360"/>
+      </w:pPr>
+      <w:rPr>
+        <w:rFonts w:ascii="Courier New" w:hAnsi="Courier New" w:cs="Courier New" w:hint="default"/>
+      </w:rPr>
+    </w:lvl>
+    <w:lvl w:ilvl="2" w:tplc="FFFFFFFF" w:tentative="1">
+      <w:start w:val="1"/>
+      <w:numFmt w:val="bullet"/>
+      <w:lvlText w:val=""/>
+      <w:lvlJc w:val="left"/>
+      <w:pPr>
+        <w:ind w:left="1800" w:hanging="360"/>
+      </w:pPr>
+      <w:rPr>
+        <w:rFonts w:ascii="Wingdings" w:hAnsi="Wingdings" w:hint="default"/>
+      </w:rPr>
+    </w:lvl>
+    <w:lvl w:ilvl="3" w:tplc="FFFFFFFF" w:tentative="1">
+      <w:start w:val="1"/>
+      <w:numFmt w:val="bullet"/>
+      <w:lvlText w:val=""/>
+      <w:lvlJc w:val="left"/>
+      <w:pPr>
+        <w:ind w:left="2520" w:hanging="360"/>
+      </w:pPr>
+      <w:rPr>
+        <w:rFonts w:ascii="Symbol" w:hAnsi="Symbol" w:hint="default"/>
+      </w:rPr>
+    </w:lvl>
+    <w:lvl w:ilvl="4" w:tplc="FFFFFFFF" w:tentative="1">
+      <w:start w:val="1"/>
+      <w:numFmt w:val="bullet"/>
+      <w:lvlText w:val="o"/>
+      <w:lvlJc w:val="left"/>
+      <w:pPr>
+        <w:ind w:left="3240" w:hanging="360"/>
+      </w:pPr>
+      <w:rPr>
+        <w:rFonts w:ascii="Courier New" w:hAnsi="Courier New" w:cs="Courier New" w:hint="default"/>
+      </w:rPr>
+    </w:lvl>
+    <w:lvl w:ilvl="5" w:tplc="FFFFFFFF" w:tentative="1">
+      <w:start w:val="1"/>
+      <w:numFmt w:val="bullet"/>
+      <w:lvlText w:val=""/>
+      <w:lvlJc w:val="left"/>
+      <w:pPr>
+        <w:ind w:left="3960" w:hanging="360"/>
+      </w:pPr>
+      <w:rPr>
+        <w:rFonts w:ascii="Wingdings" w:hAnsi="Wingdings" w:hint="default"/>
+      </w:rPr>
+    </w:lvl>
+    <w:lvl w:ilvl="6" w:tplc="FFFFFFFF" w:tentative="1">
+      <w:start w:val="1"/>
+      <w:numFmt w:val="bullet"/>
+      <w:lvlText w:val=""/>
+      <w:lvlJc w:val="left"/>
+      <w:pPr>
+        <w:ind w:left="4680" w:hanging="360"/>
+      </w:pPr>
+      <w:rPr>
+        <w:rFonts w:ascii="Symbol" w:hAnsi="Symbol" w:hint="default"/>
+      </w:rPr>
+    </w:lvl>
+    <w:lvl w:ilvl="7" w:tplc="FFFFFFFF" w:tentative="1">
+      <w:start w:val="1"/>
+      <w:numFmt w:val="bullet"/>
+      <w:lvlText w:val="o"/>
+      <w:lvlJc w:val="left"/>
+      <w:pPr>
+        <w:ind w:left="5400" w:hanging="360"/>
+      </w:pPr>
+      <w:rPr>
+        <w:rFonts w:ascii="Courier New" w:hAnsi="Courier New" w:cs="Courier New" w:hint="default"/>
+      </w:rPr>
+    </w:lvl>
+    <w:lvl w:ilvl="8" w:tplc="FFFFFFFF" w:tentative="1">
+      <w:start w:val="1"/>
+      <w:numFmt w:val="bullet"/>
+      <w:lvlText w:val=""/>
+      <w:lvlJc w:val="left"/>
+      <w:pPr>
+        <w:ind w:left="6120" w:hanging="360"/>
+      </w:pPr>
+      <w:rPr>
+        <w:rFonts w:ascii="Wingdings" w:hAnsi="Wingdings" w:hint="default"/>
+      </w:rPr>
+    </w:lvl>
+  </w:abstractNum>
+  <w:abstractNum w:abstractNumId="16" w15:restartNumberingAfterBreak="0">
     <w:nsid w:val="4CB61BF5"/>
     <w:multiLevelType w:val="multilevel"/>
     <w:tmpl w:val="7BFE2686"/>
@@ -5772,7 +6111,7 @@
       </w:pPr>
     </w:lvl>
   </w:abstractNum>
-  <w:abstractNum w:abstractNumId="14" w15:restartNumberingAfterBreak="0">
+  <w:abstractNum w:abstractNumId="17" w15:restartNumberingAfterBreak="0">
     <w:nsid w:val="4E880B15"/>
     <w:multiLevelType w:val="hybridMultilevel"/>
     <w:tmpl w:val="29888BF0"/>
@@ -5885,7 +6224,7 @@
       </w:rPr>
     </w:lvl>
   </w:abstractNum>
-  <w:abstractNum w:abstractNumId="15" w15:restartNumberingAfterBreak="0">
+  <w:abstractNum w:abstractNumId="18" w15:restartNumberingAfterBreak="0">
     <w:nsid w:val="575349DA"/>
     <w:multiLevelType w:val="multilevel"/>
     <w:tmpl w:val="DE8C1E96"/>
@@ -5971,7 +6310,7 @@
       </w:pPr>
     </w:lvl>
   </w:abstractNum>
-  <w:abstractNum w:abstractNumId="16" w15:restartNumberingAfterBreak="0">
+  <w:abstractNum w:abstractNumId="19" w15:restartNumberingAfterBreak="0">
     <w:nsid w:val="57BD3D8C"/>
     <w:multiLevelType w:val="multilevel"/>
     <w:tmpl w:val="D77E7886"/>
@@ -6120,7 +6459,7 @@
       </w:rPr>
     </w:lvl>
   </w:abstractNum>
-  <w:abstractNum w:abstractNumId="17" w15:restartNumberingAfterBreak="0">
+  <w:abstractNum w:abstractNumId="20" w15:restartNumberingAfterBreak="0">
     <w:nsid w:val="5A1054E7"/>
     <w:multiLevelType w:val="multilevel"/>
     <w:tmpl w:val="DBB66870"/>
@@ -6206,7 +6545,7 @@
       </w:pPr>
     </w:lvl>
   </w:abstractNum>
-  <w:abstractNum w:abstractNumId="18" w15:restartNumberingAfterBreak="0">
+  <w:abstractNum w:abstractNumId="21" w15:restartNumberingAfterBreak="0">
     <w:nsid w:val="5F127F45"/>
     <w:multiLevelType w:val="multilevel"/>
     <w:tmpl w:val="7B04CD4E"/>
@@ -6292,7 +6631,120 @@
       </w:pPr>
     </w:lvl>
   </w:abstractNum>
-  <w:abstractNum w:abstractNumId="19" w15:restartNumberingAfterBreak="0">
+  <w:abstractNum w:abstractNumId="22" w15:restartNumberingAfterBreak="0">
+    <w:nsid w:val="5FD64E18"/>
+    <w:multiLevelType w:val="hybridMultilevel"/>
+    <w:tmpl w:val="A434E8EA"/>
+    <w:lvl w:ilvl="0" w:tplc="0409000F">
+      <w:start w:val="1"/>
+      <w:numFmt w:val="decimal"/>
+      <w:lvlText w:val="%1."/>
+      <w:lvlJc w:val="left"/>
+      <w:pPr>
+        <w:ind w:left="360" w:hanging="360"/>
+      </w:pPr>
+      <w:rPr>
+        <w:rFonts w:hint="default"/>
+      </w:rPr>
+    </w:lvl>
+    <w:lvl w:ilvl="1" w:tplc="FFFFFFFF" w:tentative="1">
+      <w:start w:val="1"/>
+      <w:numFmt w:val="bullet"/>
+      <w:lvlText w:val="o"/>
+      <w:lvlJc w:val="left"/>
+      <w:pPr>
+        <w:ind w:left="1080" w:hanging="360"/>
+      </w:pPr>
+      <w:rPr>
+        <w:rFonts w:ascii="Courier New" w:hAnsi="Courier New" w:cs="Courier New" w:hint="default"/>
+      </w:rPr>
+    </w:lvl>
+    <w:lvl w:ilvl="2" w:tplc="FFFFFFFF" w:tentative="1">
+      <w:start w:val="1"/>
+      <w:numFmt w:val="bullet"/>
+      <w:lvlText w:val=""/>
+      <w:lvlJc w:val="left"/>
+      <w:pPr>
+        <w:ind w:left="1800" w:hanging="360"/>
+      </w:pPr>
+      <w:rPr>
+        <w:rFonts w:ascii="Wingdings" w:hAnsi="Wingdings" w:hint="default"/>
+      </w:rPr>
+    </w:lvl>
+    <w:lvl w:ilvl="3" w:tplc="FFFFFFFF" w:tentative="1">
+      <w:start w:val="1"/>
+      <w:numFmt w:val="bullet"/>
+      <w:lvlText w:val=""/>
+      <w:lvlJc w:val="left"/>
+      <w:pPr>
+        <w:ind w:left="2520" w:hanging="360"/>
+      </w:pPr>
+      <w:rPr>
+        <w:rFonts w:ascii="Symbol" w:hAnsi="Symbol" w:hint="default"/>
+      </w:rPr>
+    </w:lvl>
+    <w:lvl w:ilvl="4" w:tplc="FFFFFFFF" w:tentative="1">
+      <w:start w:val="1"/>
+      <w:numFmt w:val="bullet"/>
+      <w:lvlText w:val="o"/>
+      <w:lvlJc w:val="left"/>
+      <w:pPr>
+        <w:ind w:left="3240" w:hanging="360"/>
+      </w:pPr>
+      <w:rPr>
+        <w:rFonts w:ascii="Courier New" w:hAnsi="Courier New" w:cs="Courier New" w:hint="default"/>
+      </w:rPr>
+    </w:lvl>
+    <w:lvl w:ilvl="5" w:tplc="FFFFFFFF" w:tentative="1">
+      <w:start w:val="1"/>
+      <w:numFmt w:val="bullet"/>
+      <w:lvlText w:val=""/>
+      <w:lvlJc w:val="left"/>
+      <w:pPr>
+        <w:ind w:left="3960" w:hanging="360"/>
+      </w:pPr>
+      <w:rPr>
+        <w:rFonts w:ascii="Wingdings" w:hAnsi="Wingdings" w:hint="default"/>
+      </w:rPr>
+    </w:lvl>
+    <w:lvl w:ilvl="6" w:tplc="FFFFFFFF" w:tentative="1">
+      <w:start w:val="1"/>
+      <w:numFmt w:val="bullet"/>
+      <w:lvlText w:val=""/>
+      <w:lvlJc w:val="left"/>
+      <w:pPr>
+        <w:ind w:left="4680" w:hanging="360"/>
+      </w:pPr>
+      <w:rPr>
+        <w:rFonts w:ascii="Symbol" w:hAnsi="Symbol" w:hint="default"/>
+      </w:rPr>
+    </w:lvl>
+    <w:lvl w:ilvl="7" w:tplc="FFFFFFFF" w:tentative="1">
+      <w:start w:val="1"/>
+      <w:numFmt w:val="bullet"/>
+      <w:lvlText w:val="o"/>
+      <w:lvlJc w:val="left"/>
+      <w:pPr>
+        <w:ind w:left="5400" w:hanging="360"/>
+      </w:pPr>
+      <w:rPr>
+        <w:rFonts w:ascii="Courier New" w:hAnsi="Courier New" w:cs="Courier New" w:hint="default"/>
+      </w:rPr>
+    </w:lvl>
+    <w:lvl w:ilvl="8" w:tplc="FFFFFFFF" w:tentative="1">
+      <w:start w:val="1"/>
+      <w:numFmt w:val="bullet"/>
+      <w:lvlText w:val=""/>
+      <w:lvlJc w:val="left"/>
+      <w:pPr>
+        <w:ind w:left="6120" w:hanging="360"/>
+      </w:pPr>
+      <w:rPr>
+        <w:rFonts w:ascii="Wingdings" w:hAnsi="Wingdings" w:hint="default"/>
+      </w:rPr>
+    </w:lvl>
+  </w:abstractNum>
+  <w:abstractNum w:abstractNumId="23" w15:restartNumberingAfterBreak="0">
     <w:nsid w:val="62482A67"/>
     <w:multiLevelType w:val="multilevel"/>
     <w:tmpl w:val="E542BB70"/>
@@ -6378,7 +6830,7 @@
       </w:pPr>
     </w:lvl>
   </w:abstractNum>
-  <w:abstractNum w:abstractNumId="20" w15:restartNumberingAfterBreak="0">
+  <w:abstractNum w:abstractNumId="24" w15:restartNumberingAfterBreak="0">
     <w:nsid w:val="641F3D78"/>
     <w:multiLevelType w:val="multilevel"/>
     <w:tmpl w:val="EFC04B3A"/>
@@ -6464,7 +6916,7 @@
       </w:pPr>
     </w:lvl>
   </w:abstractNum>
-  <w:abstractNum w:abstractNumId="21" w15:restartNumberingAfterBreak="0">
+  <w:abstractNum w:abstractNumId="25" w15:restartNumberingAfterBreak="0">
     <w:nsid w:val="66FA43BB"/>
     <w:multiLevelType w:val="multilevel"/>
     <w:tmpl w:val="63E0EDEA"/>
@@ -6550,7 +7002,120 @@
       </w:pPr>
     </w:lvl>
   </w:abstractNum>
-  <w:abstractNum w:abstractNumId="22" w15:restartNumberingAfterBreak="0">
+  <w:abstractNum w:abstractNumId="26" w15:restartNumberingAfterBreak="0">
+    <w:nsid w:val="67656CE9"/>
+    <w:multiLevelType w:val="hybridMultilevel"/>
+    <w:tmpl w:val="D6B47568"/>
+    <w:lvl w:ilvl="0" w:tplc="0409000F">
+      <w:start w:val="1"/>
+      <w:numFmt w:val="decimal"/>
+      <w:lvlText w:val="%1."/>
+      <w:lvlJc w:val="left"/>
+      <w:pPr>
+        <w:ind w:left="360" w:hanging="360"/>
+      </w:pPr>
+      <w:rPr>
+        <w:rFonts w:hint="default"/>
+      </w:rPr>
+    </w:lvl>
+    <w:lvl w:ilvl="1" w:tplc="FFFFFFFF" w:tentative="1">
+      <w:start w:val="1"/>
+      <w:numFmt w:val="bullet"/>
+      <w:lvlText w:val="o"/>
+      <w:lvlJc w:val="left"/>
+      <w:pPr>
+        <w:ind w:left="1080" w:hanging="360"/>
+      </w:pPr>
+      <w:rPr>
+        <w:rFonts w:ascii="Courier New" w:hAnsi="Courier New" w:cs="Courier New" w:hint="default"/>
+      </w:rPr>
+    </w:lvl>
+    <w:lvl w:ilvl="2" w:tplc="FFFFFFFF" w:tentative="1">
+      <w:start w:val="1"/>
+      <w:numFmt w:val="bullet"/>
+      <w:lvlText w:val=""/>
+      <w:lvlJc w:val="left"/>
+      <w:pPr>
+        <w:ind w:left="1800" w:hanging="360"/>
+      </w:pPr>
+      <w:rPr>
+        <w:rFonts w:ascii="Wingdings" w:hAnsi="Wingdings" w:hint="default"/>
+      </w:rPr>
+    </w:lvl>
+    <w:lvl w:ilvl="3" w:tplc="FFFFFFFF" w:tentative="1">
+      <w:start w:val="1"/>
+      <w:numFmt w:val="bullet"/>
+      <w:lvlText w:val=""/>
+      <w:lvlJc w:val="left"/>
+      <w:pPr>
+        <w:ind w:left="2520" w:hanging="360"/>
+      </w:pPr>
+      <w:rPr>
+        <w:rFonts w:ascii="Symbol" w:hAnsi="Symbol" w:hint="default"/>
+      </w:rPr>
+    </w:lvl>
+    <w:lvl w:ilvl="4" w:tplc="FFFFFFFF" w:tentative="1">
+      <w:start w:val="1"/>
+      <w:numFmt w:val="bullet"/>
+      <w:lvlText w:val="o"/>
+      <w:lvlJc w:val="left"/>
+      <w:pPr>
+        <w:ind w:left="3240" w:hanging="360"/>
+      </w:pPr>
+      <w:rPr>
+        <w:rFonts w:ascii="Courier New" w:hAnsi="Courier New" w:cs="Courier New" w:hint="default"/>
+      </w:rPr>
+    </w:lvl>
+    <w:lvl w:ilvl="5" w:tplc="FFFFFFFF" w:tentative="1">
+      <w:start w:val="1"/>
+      <w:numFmt w:val="bullet"/>
+      <w:lvlText w:val=""/>
+      <w:lvlJc w:val="left"/>
+      <w:pPr>
+        <w:ind w:left="3960" w:hanging="360"/>
+      </w:pPr>
+      <w:rPr>
+        <w:rFonts w:ascii="Wingdings" w:hAnsi="Wingdings" w:hint="default"/>
+      </w:rPr>
+    </w:lvl>
+    <w:lvl w:ilvl="6" w:tplc="FFFFFFFF" w:tentative="1">
+      <w:start w:val="1"/>
+      <w:numFmt w:val="bullet"/>
+      <w:lvlText w:val=""/>
+      <w:lvlJc w:val="left"/>
+      <w:pPr>
+        <w:ind w:left="4680" w:hanging="360"/>
+      </w:pPr>
+      <w:rPr>
+        <w:rFonts w:ascii="Symbol" w:hAnsi="Symbol" w:hint="default"/>
+      </w:rPr>
+    </w:lvl>
+    <w:lvl w:ilvl="7" w:tplc="FFFFFFFF" w:tentative="1">
+      <w:start w:val="1"/>
+      <w:numFmt w:val="bullet"/>
+      <w:lvlText w:val="o"/>
+      <w:lvlJc w:val="left"/>
+      <w:pPr>
+        <w:ind w:left="5400" w:hanging="360"/>
+      </w:pPr>
+      <w:rPr>
+        <w:rFonts w:ascii="Courier New" w:hAnsi="Courier New" w:cs="Courier New" w:hint="default"/>
+      </w:rPr>
+    </w:lvl>
+    <w:lvl w:ilvl="8" w:tplc="FFFFFFFF" w:tentative="1">
+      <w:start w:val="1"/>
+      <w:numFmt w:val="bullet"/>
+      <w:lvlText w:val=""/>
+      <w:lvlJc w:val="left"/>
+      <w:pPr>
+        <w:ind w:left="6120" w:hanging="360"/>
+      </w:pPr>
+      <w:rPr>
+        <w:rFonts w:ascii="Wingdings" w:hAnsi="Wingdings" w:hint="default"/>
+      </w:rPr>
+    </w:lvl>
+  </w:abstractNum>
+  <w:abstractNum w:abstractNumId="27" w15:restartNumberingAfterBreak="0">
     <w:nsid w:val="6ADC3BA0"/>
     <w:multiLevelType w:val="multilevel"/>
     <w:tmpl w:val="4D3A1702"/>
@@ -6636,7 +7201,7 @@
       </w:pPr>
     </w:lvl>
   </w:abstractNum>
-  <w:abstractNum w:abstractNumId="23" w15:restartNumberingAfterBreak="0">
+  <w:abstractNum w:abstractNumId="28" w15:restartNumberingAfterBreak="0">
     <w:nsid w:val="6BE56DEF"/>
     <w:multiLevelType w:val="multilevel"/>
     <w:tmpl w:val="7FF44ABC"/>
@@ -6722,7 +7287,7 @@
       </w:pPr>
     </w:lvl>
   </w:abstractNum>
-  <w:abstractNum w:abstractNumId="24" w15:restartNumberingAfterBreak="0">
+  <w:abstractNum w:abstractNumId="29" w15:restartNumberingAfterBreak="0">
     <w:nsid w:val="6FBD7EBD"/>
     <w:multiLevelType w:val="hybridMultilevel"/>
     <w:tmpl w:val="C48E3336"/>
@@ -6835,7 +7400,7 @@
       </w:rPr>
     </w:lvl>
   </w:abstractNum>
-  <w:abstractNum w:abstractNumId="25" w15:restartNumberingAfterBreak="0">
+  <w:abstractNum w:abstractNumId="30" w15:restartNumberingAfterBreak="0">
     <w:nsid w:val="75021DA9"/>
     <w:multiLevelType w:val="multilevel"/>
     <w:tmpl w:val="3F9A4B8C"/>
@@ -6921,7 +7486,120 @@
       </w:pPr>
     </w:lvl>
   </w:abstractNum>
-  <w:abstractNum w:abstractNumId="26" w15:restartNumberingAfterBreak="0">
+  <w:abstractNum w:abstractNumId="31" w15:restartNumberingAfterBreak="0">
+    <w:nsid w:val="76D63D63"/>
+    <w:multiLevelType w:val="hybridMultilevel"/>
+    <w:tmpl w:val="9092CC10"/>
+    <w:lvl w:ilvl="0" w:tplc="0409000F">
+      <w:start w:val="1"/>
+      <w:numFmt w:val="decimal"/>
+      <w:lvlText w:val="%1."/>
+      <w:lvlJc w:val="left"/>
+      <w:pPr>
+        <w:ind w:left="360" w:hanging="360"/>
+      </w:pPr>
+      <w:rPr>
+        <w:rFonts w:hint="default"/>
+      </w:rPr>
+    </w:lvl>
+    <w:lvl w:ilvl="1" w:tplc="FFFFFFFF" w:tentative="1">
+      <w:start w:val="1"/>
+      <w:numFmt w:val="bullet"/>
+      <w:lvlText w:val="o"/>
+      <w:lvlJc w:val="left"/>
+      <w:pPr>
+        <w:ind w:left="1080" w:hanging="360"/>
+      </w:pPr>
+      <w:rPr>
+        <w:rFonts w:ascii="Courier New" w:hAnsi="Courier New" w:cs="Courier New" w:hint="default"/>
+      </w:rPr>
+    </w:lvl>
+    <w:lvl w:ilvl="2" w:tplc="FFFFFFFF" w:tentative="1">
+      <w:start w:val="1"/>
+      <w:numFmt w:val="bullet"/>
+      <w:lvlText w:val=""/>
+      <w:lvlJc w:val="left"/>
+      <w:pPr>
+        <w:ind w:left="1800" w:hanging="360"/>
+      </w:pPr>
+      <w:rPr>
+        <w:rFonts w:ascii="Wingdings" w:hAnsi="Wingdings" w:hint="default"/>
+      </w:rPr>
+    </w:lvl>
+    <w:lvl w:ilvl="3" w:tplc="FFFFFFFF" w:tentative="1">
+      <w:start w:val="1"/>
+      <w:numFmt w:val="bullet"/>
+      <w:lvlText w:val=""/>
+      <w:lvlJc w:val="left"/>
+      <w:pPr>
+        <w:ind w:left="2520" w:hanging="360"/>
+      </w:pPr>
+      <w:rPr>
+        <w:rFonts w:ascii="Symbol" w:hAnsi="Symbol" w:hint="default"/>
+      </w:rPr>
+    </w:lvl>
+    <w:lvl w:ilvl="4" w:tplc="FFFFFFFF" w:tentative="1">
+      <w:start w:val="1"/>
+      <w:numFmt w:val="bullet"/>
+      <w:lvlText w:val="o"/>
+      <w:lvlJc w:val="left"/>
+      <w:pPr>
+        <w:ind w:left="3240" w:hanging="360"/>
+      </w:pPr>
+      <w:rPr>
+        <w:rFonts w:ascii="Courier New" w:hAnsi="Courier New" w:cs="Courier New" w:hint="default"/>
+      </w:rPr>
+    </w:lvl>
+    <w:lvl w:ilvl="5" w:tplc="FFFFFFFF" w:tentative="1">
+      <w:start w:val="1"/>
+      <w:numFmt w:val="bullet"/>
+      <w:lvlText w:val=""/>
+      <w:lvlJc w:val="left"/>
+      <w:pPr>
+        <w:ind w:left="3960" w:hanging="360"/>
+      </w:pPr>
+      <w:rPr>
+        <w:rFonts w:ascii="Wingdings" w:hAnsi="Wingdings" w:hint="default"/>
+      </w:rPr>
+    </w:lvl>
+    <w:lvl w:ilvl="6" w:tplc="FFFFFFFF" w:tentative="1">
+      <w:start w:val="1"/>
+      <w:numFmt w:val="bullet"/>
+      <w:lvlText w:val=""/>
+      <w:lvlJc w:val="left"/>
+      <w:pPr>
+        <w:ind w:left="4680" w:hanging="360"/>
+      </w:pPr>
+      <w:rPr>
+        <w:rFonts w:ascii="Symbol" w:hAnsi="Symbol" w:hint="default"/>
+      </w:rPr>
+    </w:lvl>
+    <w:lvl w:ilvl="7" w:tplc="FFFFFFFF" w:tentative="1">
+      <w:start w:val="1"/>
+      <w:numFmt w:val="bullet"/>
+      <w:lvlText w:val="o"/>
+      <w:lvlJc w:val="left"/>
+      <w:pPr>
+        <w:ind w:left="5400" w:hanging="360"/>
+      </w:pPr>
+      <w:rPr>
+        <w:rFonts w:ascii="Courier New" w:hAnsi="Courier New" w:cs="Courier New" w:hint="default"/>
+      </w:rPr>
+    </w:lvl>
+    <w:lvl w:ilvl="8" w:tplc="FFFFFFFF" w:tentative="1">
+      <w:start w:val="1"/>
+      <w:numFmt w:val="bullet"/>
+      <w:lvlText w:val=""/>
+      <w:lvlJc w:val="left"/>
+      <w:pPr>
+        <w:ind w:left="6120" w:hanging="360"/>
+      </w:pPr>
+      <w:rPr>
+        <w:rFonts w:ascii="Wingdings" w:hAnsi="Wingdings" w:hint="default"/>
+      </w:rPr>
+    </w:lvl>
+  </w:abstractNum>
+  <w:abstractNum w:abstractNumId="32" w15:restartNumberingAfterBreak="0">
     <w:nsid w:val="775668D1"/>
     <w:multiLevelType w:val="multilevel"/>
     <w:tmpl w:val="EA8200FA"/>
@@ -7070,7 +7748,7 @@
       </w:rPr>
     </w:lvl>
   </w:abstractNum>
-  <w:abstractNum w:abstractNumId="27" w15:restartNumberingAfterBreak="0">
+  <w:abstractNum w:abstractNumId="33" w15:restartNumberingAfterBreak="0">
     <w:nsid w:val="78BE5BE0"/>
     <w:multiLevelType w:val="multilevel"/>
     <w:tmpl w:val="CCFEBC2E"/>
@@ -7156,7 +7834,7 @@
       </w:pPr>
     </w:lvl>
   </w:abstractNum>
-  <w:abstractNum w:abstractNumId="28" w15:restartNumberingAfterBreak="0">
+  <w:abstractNum w:abstractNumId="34" w15:restartNumberingAfterBreak="0">
     <w:nsid w:val="78E700CC"/>
     <w:multiLevelType w:val="multilevel"/>
     <w:tmpl w:val="7B7CAC66"/>
@@ -7242,7 +7920,7 @@
       </w:pPr>
     </w:lvl>
   </w:abstractNum>
-  <w:abstractNum w:abstractNumId="29" w15:restartNumberingAfterBreak="0">
+  <w:abstractNum w:abstractNumId="35" w15:restartNumberingAfterBreak="0">
     <w:nsid w:val="7CA92F93"/>
     <w:multiLevelType w:val="multilevel"/>
     <w:tmpl w:val="88A46F8E"/>
@@ -7328,7 +8006,7 @@
       </w:pPr>
     </w:lvl>
   </w:abstractNum>
-  <w:abstractNum w:abstractNumId="30" w15:restartNumberingAfterBreak="0">
+  <w:abstractNum w:abstractNumId="36" w15:restartNumberingAfterBreak="0">
     <w:nsid w:val="7E137F54"/>
     <w:multiLevelType w:val="multilevel"/>
     <w:tmpl w:val="1EDC3D4C"/>
@@ -7415,97 +8093,115 @@
     </w:lvl>
   </w:abstractNum>
   <w:num w:numId="1" w16cid:durableId="1562399204">
+    <w:abstractNumId w:val="30"/>
+  </w:num>
+  <w:num w:numId="2" w16cid:durableId="86968271">
+    <w:abstractNumId w:val="18"/>
+  </w:num>
+  <w:num w:numId="3" w16cid:durableId="375276992">
+    <w:abstractNumId w:val="1"/>
+  </w:num>
+  <w:num w:numId="4" w16cid:durableId="2042895391">
+    <w:abstractNumId w:val="28"/>
+  </w:num>
+  <w:num w:numId="5" w16cid:durableId="1121656185">
+    <w:abstractNumId w:val="8"/>
+  </w:num>
+  <w:num w:numId="6" w16cid:durableId="64231506">
+    <w:abstractNumId w:val="33"/>
+  </w:num>
+  <w:num w:numId="7" w16cid:durableId="210462437">
+    <w:abstractNumId w:val="7"/>
+  </w:num>
+  <w:num w:numId="8" w16cid:durableId="582031995">
+    <w:abstractNumId w:val="27"/>
+  </w:num>
+  <w:num w:numId="9" w16cid:durableId="717170299">
+    <w:abstractNumId w:val="36"/>
+  </w:num>
+  <w:num w:numId="10" w16cid:durableId="534267461">
+    <w:abstractNumId w:val="35"/>
+  </w:num>
+  <w:num w:numId="11" w16cid:durableId="434177963">
+    <w:abstractNumId w:val="6"/>
+  </w:num>
+  <w:num w:numId="12" w16cid:durableId="366443973">
+    <w:abstractNumId w:val="24"/>
+  </w:num>
+  <w:num w:numId="13" w16cid:durableId="638463847">
+    <w:abstractNumId w:val="2"/>
+  </w:num>
+  <w:num w:numId="14" w16cid:durableId="1999722549">
+    <w:abstractNumId w:val="20"/>
+  </w:num>
+  <w:num w:numId="15" w16cid:durableId="273827219">
+    <w:abstractNumId w:val="14"/>
+  </w:num>
+  <w:num w:numId="16" w16cid:durableId="292637455">
+    <w:abstractNumId w:val="16"/>
+  </w:num>
+  <w:num w:numId="17" w16cid:durableId="119301115">
+    <w:abstractNumId w:val="21"/>
+  </w:num>
+  <w:num w:numId="18" w16cid:durableId="1130325203">
+    <w:abstractNumId w:val="4"/>
+  </w:num>
+  <w:num w:numId="19" w16cid:durableId="1147474029">
+    <w:abstractNumId w:val="12"/>
+  </w:num>
+  <w:num w:numId="20" w16cid:durableId="1987739389">
+    <w:abstractNumId w:val="23"/>
+  </w:num>
+  <w:num w:numId="21" w16cid:durableId="1655261772">
+    <w:abstractNumId w:val="3"/>
+  </w:num>
+  <w:num w:numId="22" w16cid:durableId="73672025">
+    <w:abstractNumId w:val="11"/>
+  </w:num>
+  <w:num w:numId="23" w16cid:durableId="2019770342">
     <w:abstractNumId w:val="25"/>
   </w:num>
-  <w:num w:numId="2" w16cid:durableId="86968271">
+  <w:num w:numId="24" w16cid:durableId="450781970">
+    <w:abstractNumId w:val="34"/>
+  </w:num>
+  <w:num w:numId="25" w16cid:durableId="2006008774">
+    <w:abstractNumId w:val="32"/>
+  </w:num>
+  <w:num w:numId="26" w16cid:durableId="605505068">
+    <w:abstractNumId w:val="19"/>
+  </w:num>
+  <w:num w:numId="27" w16cid:durableId="1756397328">
+    <w:abstractNumId w:val="29"/>
+  </w:num>
+  <w:num w:numId="28" w16cid:durableId="965817621">
+    <w:abstractNumId w:val="9"/>
+  </w:num>
+  <w:num w:numId="29" w16cid:durableId="958219019">
+    <w:abstractNumId w:val="10"/>
+  </w:num>
+  <w:num w:numId="30" w16cid:durableId="410809280">
+    <w:abstractNumId w:val="17"/>
+  </w:num>
+  <w:num w:numId="31" w16cid:durableId="691493591">
+    <w:abstractNumId w:val="13"/>
+  </w:num>
+  <w:num w:numId="32" w16cid:durableId="1652561186">
+    <w:abstractNumId w:val="26"/>
+  </w:num>
+  <w:num w:numId="33" w16cid:durableId="1930120706">
+    <w:abstractNumId w:val="5"/>
+  </w:num>
+  <w:num w:numId="34" w16cid:durableId="807674767">
+    <w:abstractNumId w:val="22"/>
+  </w:num>
+  <w:num w:numId="35" w16cid:durableId="1720744587">
     <w:abstractNumId w:val="15"/>
   </w:num>
-  <w:num w:numId="3" w16cid:durableId="375276992">
+  <w:num w:numId="36" w16cid:durableId="749039336">
     <w:abstractNumId w:val="0"/>
   </w:num>
-  <w:num w:numId="4" w16cid:durableId="2042895391">
-    <w:abstractNumId w:val="23"/>
-  </w:num>
-  <w:num w:numId="5" w16cid:durableId="1121656185">
-    <w:abstractNumId w:val="6"/>
-  </w:num>
-  <w:num w:numId="6" w16cid:durableId="64231506">
-    <w:abstractNumId w:val="27"/>
-  </w:num>
-  <w:num w:numId="7" w16cid:durableId="210462437">
-    <w:abstractNumId w:val="5"/>
-  </w:num>
-  <w:num w:numId="8" w16cid:durableId="582031995">
-    <w:abstractNumId w:val="22"/>
-  </w:num>
-  <w:num w:numId="9" w16cid:durableId="717170299">
-    <w:abstractNumId w:val="30"/>
-  </w:num>
-  <w:num w:numId="10" w16cid:durableId="534267461">
-    <w:abstractNumId w:val="29"/>
-  </w:num>
-  <w:num w:numId="11" w16cid:durableId="434177963">
-    <w:abstractNumId w:val="4"/>
-  </w:num>
-  <w:num w:numId="12" w16cid:durableId="366443973">
-    <w:abstractNumId w:val="20"/>
-  </w:num>
-  <w:num w:numId="13" w16cid:durableId="638463847">
-    <w:abstractNumId w:val="1"/>
-  </w:num>
-  <w:num w:numId="14" w16cid:durableId="1999722549">
-    <w:abstractNumId w:val="17"/>
-  </w:num>
-  <w:num w:numId="15" w16cid:durableId="273827219">
-    <w:abstractNumId w:val="12"/>
-  </w:num>
-  <w:num w:numId="16" w16cid:durableId="292637455">
-    <w:abstractNumId w:val="13"/>
-  </w:num>
-  <w:num w:numId="17" w16cid:durableId="119301115">
-    <w:abstractNumId w:val="18"/>
-  </w:num>
-  <w:num w:numId="18" w16cid:durableId="1130325203">
-    <w:abstractNumId w:val="3"/>
-  </w:num>
-  <w:num w:numId="19" w16cid:durableId="1147474029">
-    <w:abstractNumId w:val="10"/>
-  </w:num>
-  <w:num w:numId="20" w16cid:durableId="1987739389">
-    <w:abstractNumId w:val="19"/>
-  </w:num>
-  <w:num w:numId="21" w16cid:durableId="1655261772">
-    <w:abstractNumId w:val="2"/>
-  </w:num>
-  <w:num w:numId="22" w16cid:durableId="73672025">
-    <w:abstractNumId w:val="9"/>
-  </w:num>
-  <w:num w:numId="23" w16cid:durableId="2019770342">
-    <w:abstractNumId w:val="21"/>
-  </w:num>
-  <w:num w:numId="24" w16cid:durableId="450781970">
-    <w:abstractNumId w:val="28"/>
-  </w:num>
-  <w:num w:numId="25" w16cid:durableId="2006008774">
-    <w:abstractNumId w:val="26"/>
-  </w:num>
-  <w:num w:numId="26" w16cid:durableId="605505068">
-    <w:abstractNumId w:val="16"/>
-  </w:num>
-  <w:num w:numId="27" w16cid:durableId="1756397328">
-    <w:abstractNumId w:val="24"/>
-  </w:num>
-  <w:num w:numId="28" w16cid:durableId="965817621">
-    <w:abstractNumId w:val="7"/>
-  </w:num>
-  <w:num w:numId="29" w16cid:durableId="958219019">
-    <w:abstractNumId w:val="8"/>
-  </w:num>
-  <w:num w:numId="30" w16cid:durableId="410809280">
-    <w:abstractNumId w:val="14"/>
-  </w:num>
-  <w:num w:numId="31" w16cid:durableId="691493591">
-    <w:abstractNumId w:val="11"/>
+  <w:num w:numId="37" w16cid:durableId="821309050">
+    <w:abstractNumId w:val="31"/>
   </w:num>
 </w:numbering>
 </file>

</xml_diff>